<commit_message>
Adicionada descrição do code generator
</commit_message>
<xml_diff>
--- a/Descrição_das_funções-Funções_finais.docx
+++ b/Descrição_das_funções-Funções_finais.docx
@@ -1,36 +1,25 @@
 
 <file path=word/document.xml><?xml version="1.0" encoding="utf-8"?>
-<w:document xmlns:o="urn:schemas-microsoft-com:office:office" xmlns:r="http://schemas.openxmlformats.org/officeDocument/2006/relationships" xmlns:v="urn:schemas-microsoft-com:vml" xmlns:w="http://schemas.openxmlformats.org/wordprocessingml/2006/main" xmlns:w10="urn:schemas-microsoft-com:office:word" xmlns:wp="http://schemas.openxmlformats.org/drawingml/2006/wordprocessingDrawing" xmlns:wps="http://schemas.microsoft.com/office/word/2010/wordprocessingShape" xmlns:wpg="http://schemas.microsoft.com/office/word/2010/wordprocessingGroup" xmlns:mc="http://schemas.openxmlformats.org/markup-compatibility/2006" xmlns:wp14="http://schemas.microsoft.com/office/word/2010/wordprocessingDrawing" xmlns:w14="http://schemas.microsoft.com/office/word/2010/wordml" mc:Ignorable="w14 wp14">
+<w:document xmlns:wpc="http://schemas.microsoft.com/office/word/2010/wordprocessingCanvas" xmlns:cx="http://schemas.microsoft.com/office/drawing/2014/chartex" xmlns:cx1="http://schemas.microsoft.com/office/drawing/2015/9/8/chartex" xmlns:cx2="http://schemas.microsoft.com/office/drawing/2015/10/21/chartex" xmlns:cx3="http://schemas.microsoft.com/office/drawing/2016/5/9/chartex" xmlns:cx4="http://schemas.microsoft.com/office/drawing/2016/5/10/chartex" xmlns:cx5="http://schemas.microsoft.com/office/drawing/2016/5/11/chartex" xmlns:cx6="http://schemas.microsoft.com/office/drawing/2016/5/12/chartex" xmlns:cx7="http://schemas.microsoft.com/office/drawing/2016/5/13/chartex" xmlns:cx8="http://schemas.microsoft.com/office/drawing/2016/5/14/chartex" xmlns:mc="http://schemas.openxmlformats.org/markup-compatibility/2006" xmlns:aink="http://schemas.microsoft.com/office/drawing/2016/ink" xmlns:am3d="http://schemas.microsoft.com/office/drawing/2017/model3d" xmlns:o="urn:schemas-microsoft-com:office:office" xmlns:r="http://schemas.openxmlformats.org/officeDocument/2006/relationships" xmlns:m="http://schemas.openxmlformats.org/officeDocument/2006/math" xmlns:v="urn:schemas-microsoft-com:vml" xmlns:wp14="http://schemas.microsoft.com/office/word/2010/wordprocessingDrawing" xmlns:wp="http://schemas.openxmlformats.org/drawingml/2006/wordprocessingDrawing" xmlns:w10="urn:schemas-microsoft-com:office:word" xmlns:w="http://schemas.openxmlformats.org/wordprocessingml/2006/main" xmlns:w14="http://schemas.microsoft.com/office/word/2010/wordml" xmlns:w15="http://schemas.microsoft.com/office/word/2012/wordml" xmlns:w16cid="http://schemas.microsoft.com/office/word/2016/wordml/cid" xmlns:w16se="http://schemas.microsoft.com/office/word/2015/wordml/symex" xmlns:wpg="http://schemas.microsoft.com/office/word/2010/wordprocessingGroup" xmlns:wpi="http://schemas.microsoft.com/office/word/2010/wordprocessingInk" xmlns:wne="http://schemas.microsoft.com/office/word/2006/wordml" xmlns:wps="http://schemas.microsoft.com/office/word/2010/wordprocessingShape" mc:Ignorable="w14 w15 w16se w16cid wp14">
   <w:body>
     <w:p>
       <w:pPr>
-        <w:pStyle w:val="Normal"/>
         <w:rPr>
           <w:u w:val="single"/>
         </w:rPr>
       </w:pPr>
       <w:r>
-        <w:rPr/>
         <w:t>Este documento serve como suporte para a realização da documentação do trabalho, bem como o relatório contendo informação sobre as funções da linguagem e funções auxiliares na forma de plugins</w:t>
       </w:r>
     </w:p>
     <w:p>
       <w:pPr>
-        <w:pStyle w:val="Normal"/>
-        <w:rPr>
-          <w:b/>
+        <w:rPr>
           <w:b/>
           <w:bCs/>
           <w:u w:val="single"/>
         </w:rPr>
       </w:pPr>
-      <w:r>
-        <w:rPr>
-          <w:b/>
-          <w:bCs/>
-          <w:u w:val="single"/>
-        </w:rPr>
-      </w:r>
     </w:p>
     <w:p>
       <w:pPr>
@@ -39,7 +28,6 @@
           <w:ilvl w:val="0"/>
           <w:numId w:val="1"/>
         </w:numPr>
-        <w:rPr/>
       </w:pPr>
       <w:r>
         <w:rPr>
@@ -55,19 +43,21 @@
           <w:sz w:val="24"/>
           <w:szCs w:val="24"/>
         </w:rPr>
-        <w:t>Guarda uma imagem dando a variável da mesma como argumento;</w:t>
-      </w:r>
-    </w:p>
-    <w:p>
-      <w:pPr>
-        <w:pStyle w:val="ListParagraph"/>
-        <w:numPr>
-          <w:ilvl w:val="0"/>
-          <w:numId w:val="0"/>
-        </w:numPr>
-        <w:ind w:left="1440" w:hanging="0"/>
-        <w:rPr>
-          <w:b/>
+        <w:t xml:space="preserve">Guarda uma imagem dando a variável da mesma como </w:t>
+      </w:r>
+      <w:r>
+        <w:rPr>
+          <w:sz w:val="24"/>
+          <w:szCs w:val="24"/>
+        </w:rPr>
+        <w:t>argumento;</w:t>
+      </w:r>
+    </w:p>
+    <w:p>
+      <w:pPr>
+        <w:pStyle w:val="ListParagraph"/>
+        <w:ind w:left="1440"/>
+        <w:rPr>
           <w:b/>
           <w:bCs/>
           <w:sz w:val="24"/>
@@ -75,15 +65,6 @@
           <w:u w:val="single"/>
         </w:rPr>
       </w:pPr>
-      <w:r>
-        <w:rPr>
-          <w:b/>
-          <w:bCs/>
-          <w:sz w:val="24"/>
-          <w:szCs w:val="24"/>
-          <w:u w:val="single"/>
-        </w:rPr>
-      </w:r>
     </w:p>
     <w:p>
       <w:pPr>
@@ -92,7 +73,6 @@
           <w:ilvl w:val="0"/>
           <w:numId w:val="1"/>
         </w:numPr>
-        <w:rPr/>
       </w:pPr>
       <w:r>
         <w:rPr>
@@ -114,13 +94,8 @@
     <w:p>
       <w:pPr>
         <w:pStyle w:val="ListParagraph"/>
-        <w:numPr>
-          <w:ilvl w:val="0"/>
-          <w:numId w:val="0"/>
-        </w:numPr>
-        <w:ind w:left="1440" w:hanging="0"/>
-        <w:rPr>
-          <w:b/>
+        <w:ind w:left="1440"/>
+        <w:rPr>
           <w:b/>
           <w:bCs/>
           <w:sz w:val="28"/>
@@ -128,15 +103,6 @@
           <w:u w:val="single"/>
         </w:rPr>
       </w:pPr>
-      <w:r>
-        <w:rPr>
-          <w:b/>
-          <w:bCs/>
-          <w:sz w:val="28"/>
-          <w:szCs w:val="28"/>
-          <w:u w:val="single"/>
-        </w:rPr>
-      </w:r>
     </w:p>
     <w:p>
       <w:pPr>
@@ -145,7 +111,6 @@
           <w:ilvl w:val="0"/>
           <w:numId w:val="1"/>
         </w:numPr>
-        <w:rPr/>
       </w:pPr>
       <w:r>
         <w:rPr>
@@ -167,13 +132,8 @@
     <w:p>
       <w:pPr>
         <w:pStyle w:val="ListParagraph"/>
-        <w:numPr>
-          <w:ilvl w:val="0"/>
-          <w:numId w:val="0"/>
-        </w:numPr>
-        <w:ind w:left="1440" w:hanging="0"/>
-        <w:rPr>
-          <w:b/>
+        <w:ind w:left="1440"/>
+        <w:rPr>
           <w:b/>
           <w:bCs/>
           <w:sz w:val="28"/>
@@ -181,15 +141,6 @@
           <w:u w:val="single"/>
         </w:rPr>
       </w:pPr>
-      <w:r>
-        <w:rPr>
-          <w:b/>
-          <w:bCs/>
-          <w:sz w:val="28"/>
-          <w:szCs w:val="28"/>
-          <w:u w:val="single"/>
-        </w:rPr>
-      </w:r>
     </w:p>
     <w:p>
       <w:pPr>
@@ -198,7 +149,6 @@
           <w:ilvl w:val="0"/>
           <w:numId w:val="1"/>
         </w:numPr>
-        <w:rPr/>
       </w:pPr>
       <w:r>
         <w:rPr>
@@ -230,19 +180,21 @@
           <w:sz w:val="24"/>
           <w:szCs w:val="24"/>
         </w:rPr>
-        <w:t xml:space="preserve"> aceitando valores de 1 a 100. No entanto os valores pares são reduzidos em 1 devido à forma da função;</w:t>
-      </w:r>
-    </w:p>
-    <w:p>
-      <w:pPr>
-        <w:pStyle w:val="ListParagraph"/>
-        <w:numPr>
-          <w:ilvl w:val="0"/>
-          <w:numId w:val="0"/>
-        </w:numPr>
-        <w:ind w:left="1440" w:hanging="0"/>
-        <w:rPr>
-          <w:b/>
+        <w:t xml:space="preserve"> aceitando valores de 1 a 100.</w:t>
+      </w:r>
+      <w:r>
+        <w:rPr>
+          <w:sz w:val="24"/>
+          <w:szCs w:val="24"/>
+        </w:rPr>
+        <w:t xml:space="preserve"> No entanto os valores pares são reduzidos em 1 devido à forma da função;</w:t>
+      </w:r>
+    </w:p>
+    <w:p>
+      <w:pPr>
+        <w:pStyle w:val="ListParagraph"/>
+        <w:ind w:left="1440"/>
+        <w:rPr>
           <w:b/>
           <w:bCs/>
           <w:sz w:val="28"/>
@@ -250,15 +202,6 @@
           <w:u w:val="single"/>
         </w:rPr>
       </w:pPr>
-      <w:r>
-        <w:rPr>
-          <w:b/>
-          <w:bCs/>
-          <w:sz w:val="28"/>
-          <w:szCs w:val="28"/>
-          <w:u w:val="single"/>
-        </w:rPr>
-      </w:r>
     </w:p>
     <w:p>
       <w:pPr>
@@ -267,7 +210,6 @@
           <w:ilvl w:val="0"/>
           <w:numId w:val="1"/>
         </w:numPr>
-        <w:rPr/>
       </w:pPr>
       <w:r>
         <w:rPr>
@@ -298,13 +240,8 @@
     <w:p>
       <w:pPr>
         <w:pStyle w:val="ListParagraph"/>
-        <w:numPr>
-          <w:ilvl w:val="0"/>
-          <w:numId w:val="0"/>
-        </w:numPr>
-        <w:ind w:left="1440" w:hanging="0"/>
-        <w:rPr>
-          <w:b/>
+        <w:ind w:left="1440"/>
+        <w:rPr>
           <w:b/>
           <w:bCs/>
           <w:sz w:val="28"/>
@@ -312,7 +249,50 @@
           <w:u w:val="single"/>
         </w:rPr>
       </w:pPr>
-      <w:r>
+    </w:p>
+    <w:p>
+      <w:pPr>
+        <w:pStyle w:val="ListParagraph"/>
+      </w:pPr>
+      <w:r>
+        <w:rPr>
+          <w:sz w:val="24"/>
+          <w:szCs w:val="24"/>
+        </w:rPr>
+        <w:t xml:space="preserve">Exemplo: crop (x, y, </w:t>
+      </w:r>
+      <w:r>
+        <w:rPr>
+          <w:sz w:val="24"/>
+          <w:szCs w:val="24"/>
+        </w:rPr>
+        <w:t>largura, altura, imagem)</w:t>
+      </w:r>
+    </w:p>
+    <w:p>
+      <w:pPr>
+        <w:pStyle w:val="ListParagraph"/>
+        <w:rPr>
+          <w:sz w:val="24"/>
+          <w:szCs w:val="24"/>
+        </w:rPr>
+      </w:pPr>
+    </w:p>
+    <w:p>
+      <w:pPr>
+        <w:pStyle w:val="ListParagraph"/>
+      </w:pPr>
+      <w:r>
+        <w:rPr>
+          <w:sz w:val="24"/>
+          <w:szCs w:val="24"/>
+        </w:rPr>
+        <w:t>Nota: Caso as dimensões de largura e altura da imagem crop ultrapassem as dimensões da imagem então retornará um recorte do máximo possível sem exceder os limites da imagem.</w:t>
+      </w:r>
+    </w:p>
+    <w:p>
+      <w:pPr>
+        <w:pStyle w:val="ListParagraph"/>
         <w:rPr>
           <w:b/>
           <w:bCs/>
@@ -320,70 +300,7 @@
           <w:szCs w:val="28"/>
           <w:u w:val="single"/>
         </w:rPr>
-      </w:r>
-    </w:p>
-    <w:p>
-      <w:pPr>
-        <w:pStyle w:val="ListParagraph"/>
-        <w:rPr/>
-      </w:pPr>
-      <w:r>
-        <w:rPr>
-          <w:sz w:val="24"/>
-          <w:szCs w:val="24"/>
-        </w:rPr>
-        <w:t>Exemplo: crop (x, y, largura, altura, imagem)</w:t>
-      </w:r>
-    </w:p>
-    <w:p>
-      <w:pPr>
-        <w:pStyle w:val="ListParagraph"/>
-        <w:rPr>
-          <w:sz w:val="24"/>
-          <w:szCs w:val="24"/>
-        </w:rPr>
-      </w:pPr>
-      <w:r>
-        <w:rPr>
-          <w:sz w:val="24"/>
-          <w:szCs w:val="24"/>
-        </w:rPr>
-      </w:r>
-    </w:p>
-    <w:p>
-      <w:pPr>
-        <w:pStyle w:val="ListParagraph"/>
-        <w:rPr/>
-      </w:pPr>
-      <w:r>
-        <w:rPr>
-          <w:sz w:val="24"/>
-          <w:szCs w:val="24"/>
-        </w:rPr>
-        <w:t>Nota: Caso as dimensões de largura e altura da imagem crop ultrapassem as dimensões da imagem então retornará um recorte do máximo possível sem exceder os limites da imagem.</w:t>
-      </w:r>
-    </w:p>
-    <w:p>
-      <w:pPr>
-        <w:pStyle w:val="ListParagraph"/>
-        <w:rPr>
-          <w:b/>
-          <w:b/>
-          <w:bCs/>
-          <w:sz w:val="28"/>
-          <w:szCs w:val="28"/>
-          <w:u w:val="single"/>
-        </w:rPr>
-      </w:pPr>
-      <w:r>
-        <w:rPr>
-          <w:b/>
-          <w:bCs/>
-          <w:sz w:val="28"/>
-          <w:szCs w:val="28"/>
-          <w:u w:val="single"/>
-        </w:rPr>
-      </w:r>
+      </w:pPr>
     </w:p>
     <w:p>
       <w:pPr>
@@ -392,7 +309,6 @@
           <w:ilvl w:val="0"/>
           <w:numId w:val="1"/>
         </w:numPr>
-        <w:rPr/>
       </w:pPr>
       <w:r>
         <w:rPr>
@@ -408,28 +324,25 @@
           <w:sz w:val="24"/>
           <w:szCs w:val="24"/>
         </w:rPr>
-        <w:t>Altera o brilho da imagem aceitando valores de 0 a 100 sendo o predefinido 50 ou seja, valores menores a 50 reduz o brilho e superiores vão aumentar. Utiliza recurso de uma função “colours” para obter este resultado;</w:t>
-      </w:r>
-    </w:p>
-    <w:p>
-      <w:pPr>
-        <w:pStyle w:val="ListParagraph"/>
-        <w:numPr>
-          <w:ilvl w:val="0"/>
-          <w:numId w:val="0"/>
-        </w:numPr>
-        <w:ind w:left="1440" w:hanging="0"/>
-        <w:rPr>
-          <w:sz w:val="28"/>
-          <w:szCs w:val="28"/>
-        </w:rPr>
-      </w:pPr>
-      <w:r>
-        <w:rPr>
-          <w:sz w:val="28"/>
-          <w:szCs w:val="28"/>
-        </w:rPr>
-      </w:r>
+        <w:t>Altera o brilho da imagem aceitando valore</w:t>
+      </w:r>
+      <w:r>
+        <w:rPr>
+          <w:sz w:val="24"/>
+          <w:szCs w:val="24"/>
+        </w:rPr>
+        <w:t>s de 0 a 100 sendo o predefinido 50 ou seja, valores menores a 50 reduz o brilho e superiores vão aumentar. Utiliza recurso de uma função “colours” para obter este resultado;</w:t>
+      </w:r>
+    </w:p>
+    <w:p>
+      <w:pPr>
+        <w:pStyle w:val="ListParagraph"/>
+        <w:ind w:left="1440"/>
+        <w:rPr>
+          <w:sz w:val="28"/>
+          <w:szCs w:val="28"/>
+        </w:rPr>
+      </w:pPr>
     </w:p>
     <w:p>
       <w:pPr>
@@ -438,7 +351,6 @@
           <w:ilvl w:val="0"/>
           <w:numId w:val="1"/>
         </w:numPr>
-        <w:rPr/>
       </w:pPr>
       <w:r>
         <w:rPr>
@@ -454,33 +366,27 @@
           <w:sz w:val="24"/>
           <w:szCs w:val="24"/>
         </w:rPr>
-        <w:t>Altera o contraste da imagem aceitando valores de 0 a 300 sendo o predefinido 100. Valores inferiores a 100 reduz o contraste e vice-versa. Recorre à função auxiliar “colours” para obter este resultado;</w:t>
-      </w:r>
-    </w:p>
-    <w:p>
-      <w:pPr>
-        <w:pStyle w:val="ListParagraph"/>
-        <w:numPr>
-          <w:ilvl w:val="0"/>
-          <w:numId w:val="0"/>
-        </w:numPr>
-        <w:ind w:left="1440" w:hanging="0"/>
-        <w:rPr>
-          <w:b/>
-          <w:b/>
-          <w:bCs/>
-          <w:sz w:val="28"/>
-          <w:szCs w:val="28"/>
-        </w:rPr>
-      </w:pPr>
-      <w:r>
-        <w:rPr>
-          <w:b/>
-          <w:bCs/>
-          <w:sz w:val="28"/>
-          <w:szCs w:val="28"/>
-        </w:rPr>
-      </w:r>
+        <w:t>Altera o contraste da imagem aceitando valores de 0 a 300 sendo o pre</w:t>
+      </w:r>
+      <w:r>
+        <w:rPr>
+          <w:sz w:val="24"/>
+          <w:szCs w:val="24"/>
+        </w:rPr>
+        <w:t>definido 100. Valores inferiores a 100 reduz o contraste e vice-versa. Recorre à função auxiliar “colours” para obter este resultado;</w:t>
+      </w:r>
+    </w:p>
+    <w:p>
+      <w:pPr>
+        <w:pStyle w:val="ListParagraph"/>
+        <w:ind w:left="1440"/>
+        <w:rPr>
+          <w:b/>
+          <w:bCs/>
+          <w:sz w:val="28"/>
+          <w:szCs w:val="28"/>
+        </w:rPr>
+      </w:pPr>
     </w:p>
     <w:p>
       <w:pPr>
@@ -489,7 +395,6 @@
           <w:ilvl w:val="0"/>
           <w:numId w:val="1"/>
         </w:numPr>
-        <w:rPr/>
       </w:pPr>
       <w:r>
         <w:rPr>
@@ -527,27 +432,14 @@
     <w:p>
       <w:pPr>
         <w:pStyle w:val="ListParagraph"/>
-        <w:numPr>
-          <w:ilvl w:val="0"/>
-          <w:numId w:val="0"/>
-        </w:numPr>
-        <w:ind w:left="1440" w:hanging="0"/>
-        <w:rPr>
-          <w:b/>
-          <w:b/>
-          <w:bCs/>
-          <w:sz w:val="28"/>
-          <w:szCs w:val="28"/>
-        </w:rPr>
-      </w:pPr>
-      <w:r>
-        <w:rPr>
-          <w:b/>
-          <w:bCs/>
-          <w:sz w:val="28"/>
-          <w:szCs w:val="28"/>
-        </w:rPr>
-      </w:r>
+        <w:ind w:left="1440"/>
+        <w:rPr>
+          <w:b/>
+          <w:bCs/>
+          <w:sz w:val="28"/>
+          <w:szCs w:val="28"/>
+        </w:rPr>
+      </w:pPr>
     </w:p>
     <w:p>
       <w:pPr>
@@ -556,7 +448,6 @@
           <w:ilvl w:val="0"/>
           <w:numId w:val="1"/>
         </w:numPr>
-        <w:rPr/>
       </w:pPr>
       <w:r>
         <w:rPr>
@@ -572,33 +463,35 @@
           <w:sz w:val="24"/>
           <w:szCs w:val="24"/>
         </w:rPr>
-        <w:t>Modifica as dimensões da imagem utilizando os 2 argumentos dados para a nova largura e altura. No código Python não são aceites valores menores ou iguais a 0 apesar de no caso da nossa linguagem apenas surgir o caso de um valor ser 0;</w:t>
-      </w:r>
-    </w:p>
-    <w:p>
-      <w:pPr>
-        <w:pStyle w:val="ListParagraph"/>
-        <w:numPr>
-          <w:ilvl w:val="0"/>
-          <w:numId w:val="0"/>
-        </w:numPr>
-        <w:ind w:left="1440" w:hanging="0"/>
-        <w:rPr>
-          <w:b/>
-          <w:b/>
-          <w:bCs/>
-          <w:sz w:val="28"/>
-          <w:szCs w:val="28"/>
-        </w:rPr>
-      </w:pPr>
-      <w:r>
-        <w:rPr>
-          <w:b/>
-          <w:bCs/>
-          <w:sz w:val="28"/>
-          <w:szCs w:val="28"/>
-        </w:rPr>
-      </w:r>
+        <w:t>Modifica as dimensões da imagem utilizando os 2 argumentos dados para a nova largura e altura. No código Python não são aceites valores menore</w:t>
+      </w:r>
+      <w:r>
+        <w:rPr>
+          <w:sz w:val="24"/>
+          <w:szCs w:val="24"/>
+        </w:rPr>
+        <w:t xml:space="preserve">s </w:t>
+      </w:r>
+      <w:r>
+        <w:rPr>
+          <w:sz w:val="24"/>
+          <w:szCs w:val="24"/>
+        </w:rPr>
+        <w:lastRenderedPageBreak/>
+        <w:t>ou iguais a 0 apesar de no caso da nossa linguagem apenas surgir o caso de um valor ser 0;</w:t>
+      </w:r>
+    </w:p>
+    <w:p>
+      <w:pPr>
+        <w:pStyle w:val="ListParagraph"/>
+        <w:ind w:left="1440"/>
+        <w:rPr>
+          <w:b/>
+          <w:bCs/>
+          <w:sz w:val="28"/>
+          <w:szCs w:val="28"/>
+        </w:rPr>
+      </w:pPr>
     </w:p>
     <w:p>
       <w:pPr>
@@ -607,7 +500,6 @@
           <w:ilvl w:val="0"/>
           <w:numId w:val="1"/>
         </w:numPr>
-        <w:rPr/>
       </w:pPr>
       <w:r>
         <w:rPr>
@@ -623,33 +515,27 @@
           <w:sz w:val="24"/>
           <w:szCs w:val="24"/>
         </w:rPr>
-        <w:t>Função semelhante a resize porém apenas aceita um argumento que será uma percentagem de 1 a 1000% sendo o predefinido a 100%. Esta função modifica a resolução da imagem mantendo as suas proporções, o que poderá ser de maior utilidade (em termos de simplicidade) ao programador;</w:t>
-      </w:r>
-    </w:p>
-    <w:p>
-      <w:pPr>
-        <w:pStyle w:val="ListParagraph"/>
-        <w:numPr>
-          <w:ilvl w:val="0"/>
-          <w:numId w:val="0"/>
-        </w:numPr>
-        <w:ind w:left="1440" w:hanging="0"/>
-        <w:rPr>
-          <w:b/>
-          <w:b/>
-          <w:bCs/>
-          <w:sz w:val="28"/>
-          <w:szCs w:val="28"/>
-        </w:rPr>
-      </w:pPr>
-      <w:r>
-        <w:rPr>
-          <w:b/>
-          <w:bCs/>
-          <w:sz w:val="28"/>
-          <w:szCs w:val="28"/>
-        </w:rPr>
-      </w:r>
+        <w:t>Função semelhante a resize porém apenas aceita um argumento que será uma percentagem de 1 a 1000% sendo o predefinido a 100%. Esta função modifica a resol</w:t>
+      </w:r>
+      <w:r>
+        <w:rPr>
+          <w:sz w:val="24"/>
+          <w:szCs w:val="24"/>
+        </w:rPr>
+        <w:t>ução da imagem mantendo as suas proporções, o que poderá ser de maior utilidade (em termos de simplicidade) ao programador;</w:t>
+      </w:r>
+    </w:p>
+    <w:p>
+      <w:pPr>
+        <w:pStyle w:val="ListParagraph"/>
+        <w:ind w:left="1440"/>
+        <w:rPr>
+          <w:b/>
+          <w:bCs/>
+          <w:sz w:val="28"/>
+          <w:szCs w:val="28"/>
+        </w:rPr>
+      </w:pPr>
     </w:p>
     <w:p>
       <w:pPr>
@@ -658,7 +544,6 @@
           <w:ilvl w:val="0"/>
           <w:numId w:val="1"/>
         </w:numPr>
-        <w:rPr/>
       </w:pPr>
       <w:r>
         <w:rPr>
@@ -674,33 +559,27 @@
           <w:sz w:val="24"/>
           <w:szCs w:val="24"/>
         </w:rPr>
-        <w:t>Esta função retorna uma imagem com os contornos encontrados na imagem sendo uma imagem de fundo preto com os contornos a branco;</w:t>
-      </w:r>
-    </w:p>
-    <w:p>
-      <w:pPr>
-        <w:pStyle w:val="ListParagraph"/>
-        <w:numPr>
-          <w:ilvl w:val="0"/>
-          <w:numId w:val="0"/>
-        </w:numPr>
-        <w:ind w:left="1440" w:hanging="0"/>
-        <w:rPr>
-          <w:b/>
-          <w:b/>
-          <w:bCs/>
-          <w:sz w:val="28"/>
-          <w:szCs w:val="28"/>
-        </w:rPr>
-      </w:pPr>
-      <w:r>
-        <w:rPr>
-          <w:b/>
-          <w:bCs/>
-          <w:sz w:val="28"/>
-          <w:szCs w:val="28"/>
-        </w:rPr>
-      </w:r>
+        <w:t>Esta função retorna uma imagem com os contornos encontrados na imagem sendo uma imagem de fundo preto com os contornos a br</w:t>
+      </w:r>
+      <w:r>
+        <w:rPr>
+          <w:sz w:val="24"/>
+          <w:szCs w:val="24"/>
+        </w:rPr>
+        <w:t>anco;</w:t>
+      </w:r>
+    </w:p>
+    <w:p>
+      <w:pPr>
+        <w:pStyle w:val="ListParagraph"/>
+        <w:ind w:left="1440"/>
+        <w:rPr>
+          <w:b/>
+          <w:bCs/>
+          <w:sz w:val="28"/>
+          <w:szCs w:val="28"/>
+        </w:rPr>
+      </w:pPr>
     </w:p>
     <w:p>
       <w:pPr>
@@ -709,7 +588,6 @@
           <w:ilvl w:val="0"/>
           <w:numId w:val="1"/>
         </w:numPr>
-        <w:rPr/>
       </w:pPr>
       <w:r>
         <w:rPr>
@@ -731,27 +609,14 @@
     <w:p>
       <w:pPr>
         <w:pStyle w:val="ListParagraph"/>
-        <w:numPr>
-          <w:ilvl w:val="0"/>
-          <w:numId w:val="0"/>
-        </w:numPr>
-        <w:ind w:left="1440" w:hanging="0"/>
-        <w:rPr>
-          <w:b/>
-          <w:b/>
-          <w:bCs/>
-          <w:sz w:val="28"/>
-          <w:szCs w:val="28"/>
-        </w:rPr>
-      </w:pPr>
-      <w:r>
-        <w:rPr>
-          <w:b/>
-          <w:bCs/>
-          <w:sz w:val="28"/>
-          <w:szCs w:val="28"/>
-        </w:rPr>
-      </w:r>
+        <w:ind w:left="1440"/>
+        <w:rPr>
+          <w:b/>
+          <w:bCs/>
+          <w:sz w:val="28"/>
+          <w:szCs w:val="28"/>
+        </w:rPr>
+      </w:pPr>
     </w:p>
     <w:p>
       <w:pPr>
@@ -760,7 +625,6 @@
           <w:ilvl w:val="0"/>
           <w:numId w:val="1"/>
         </w:numPr>
-        <w:rPr/>
       </w:pPr>
       <w:r>
         <w:rPr>
@@ -776,33 +640,27 @@
           <w:sz w:val="24"/>
           <w:szCs w:val="24"/>
         </w:rPr>
-        <w:t>Retorna a diferença (das cores) entre duas imagens. Caso as imagens não tenham a mesma resolução então será criada uma imagem com a resolução equivalente à menor altura e largura das duas imagens dadas;</w:t>
-      </w:r>
-    </w:p>
-    <w:p>
-      <w:pPr>
-        <w:pStyle w:val="ListParagraph"/>
-        <w:numPr>
-          <w:ilvl w:val="0"/>
-          <w:numId w:val="0"/>
-        </w:numPr>
-        <w:ind w:left="1440" w:hanging="0"/>
-        <w:rPr>
-          <w:b/>
-          <w:b/>
-          <w:bCs/>
-          <w:sz w:val="28"/>
-          <w:szCs w:val="28"/>
-        </w:rPr>
-      </w:pPr>
-      <w:r>
-        <w:rPr>
-          <w:b/>
-          <w:bCs/>
-          <w:sz w:val="28"/>
-          <w:szCs w:val="28"/>
-        </w:rPr>
-      </w:r>
+        <w:t xml:space="preserve">Retorna a diferença (das cores) entre duas imagens. Caso as imagens não tenham a mesma resolução então será criada uma imagem com a resolução </w:t>
+      </w:r>
+      <w:r>
+        <w:rPr>
+          <w:sz w:val="24"/>
+          <w:szCs w:val="24"/>
+        </w:rPr>
+        <w:t>equivalente à menor altura e largura das duas imagens dadas;</w:t>
+      </w:r>
+    </w:p>
+    <w:p>
+      <w:pPr>
+        <w:pStyle w:val="ListParagraph"/>
+        <w:ind w:left="1440"/>
+        <w:rPr>
+          <w:b/>
+          <w:bCs/>
+          <w:sz w:val="28"/>
+          <w:szCs w:val="28"/>
+        </w:rPr>
+      </w:pPr>
     </w:p>
     <w:p>
       <w:pPr>
@@ -811,7 +669,6 @@
           <w:ilvl w:val="0"/>
           <w:numId w:val="1"/>
         </w:numPr>
-        <w:rPr/>
       </w:pPr>
       <w:r>
         <w:rPr>
@@ -843,7 +700,14 @@
           <w:sz w:val="24"/>
           <w:szCs w:val="24"/>
         </w:rPr>
-        <w:t>e remoção de certos “canais” de cores. O “</w:t>
+        <w:t xml:space="preserve">e remoção de certos </w:t>
+      </w:r>
+      <w:r>
+        <w:rPr>
+          <w:sz w:val="24"/>
+          <w:szCs w:val="24"/>
+        </w:rPr>
+        <w:t>“canais” de cores. O “</w:t>
       </w:r>
       <w:r>
         <w:rPr>
@@ -865,27 +729,14 @@
     <w:p>
       <w:pPr>
         <w:pStyle w:val="ListParagraph"/>
-        <w:numPr>
-          <w:ilvl w:val="0"/>
-          <w:numId w:val="0"/>
-        </w:numPr>
-        <w:ind w:left="1440" w:hanging="0"/>
-        <w:rPr>
-          <w:b/>
-          <w:b/>
-          <w:bCs/>
-          <w:sz w:val="24"/>
-          <w:szCs w:val="24"/>
-        </w:rPr>
-      </w:pPr>
-      <w:r>
-        <w:rPr>
-          <w:b/>
-          <w:bCs/>
-          <w:sz w:val="24"/>
-          <w:szCs w:val="24"/>
-        </w:rPr>
-      </w:r>
+        <w:ind w:left="1440"/>
+        <w:rPr>
+          <w:b/>
+          <w:bCs/>
+          <w:sz w:val="24"/>
+          <w:szCs w:val="24"/>
+        </w:rPr>
+      </w:pPr>
     </w:p>
     <w:p>
       <w:pPr>
@@ -896,7 +747,6 @@
         </w:numPr>
         <w:rPr>
           <w:b/>
-          <w:b/>
           <w:bCs/>
           <w:sz w:val="28"/>
           <w:szCs w:val="28"/>
@@ -928,7 +778,6 @@
         </w:numPr>
         <w:rPr>
           <w:b/>
-          <w:b/>
           <w:bCs/>
           <w:sz w:val="28"/>
           <w:szCs w:val="28"/>
@@ -960,7 +809,6 @@
         </w:numPr>
         <w:rPr>
           <w:b/>
-          <w:b/>
           <w:bCs/>
           <w:sz w:val="28"/>
           <w:szCs w:val="28"/>
@@ -992,7 +840,6 @@
         </w:numPr>
         <w:rPr>
           <w:b/>
-          <w:b/>
           <w:bCs/>
           <w:sz w:val="28"/>
           <w:szCs w:val="28"/>
@@ -1024,7 +871,6 @@
         </w:numPr>
         <w:rPr>
           <w:b/>
-          <w:b/>
           <w:bCs/>
           <w:sz w:val="28"/>
           <w:szCs w:val="28"/>
@@ -1074,7 +920,6 @@
         </w:numPr>
         <w:rPr>
           <w:b/>
-          <w:b/>
           <w:bCs/>
           <w:sz w:val="28"/>
           <w:szCs w:val="28"/>
@@ -1096,7 +941,16 @@
           <w:sz w:val="28"/>
           <w:szCs w:val="28"/>
         </w:rPr>
-        <w:t>“Colour space”</w:t>
+        <w:t>“Colour space</w:t>
+      </w:r>
+      <w:r>
+        <w:rPr>
+          <w:i/>
+          <w:iCs/>
+          <w:sz w:val="28"/>
+          <w:szCs w:val="28"/>
+        </w:rPr>
+        <w:t>”</w:t>
       </w:r>
       <w:r>
         <w:rPr>
@@ -1124,7 +978,6 @@
         </w:numPr>
         <w:rPr>
           <w:b/>
-          <w:b/>
           <w:bCs/>
           <w:sz w:val="28"/>
           <w:szCs w:val="28"/>
@@ -1174,7 +1027,6 @@
         </w:numPr>
         <w:rPr>
           <w:b/>
-          <w:b/>
           <w:bCs/>
           <w:sz w:val="28"/>
           <w:szCs w:val="28"/>
@@ -1224,7 +1076,6 @@
         </w:numPr>
         <w:rPr>
           <w:b/>
-          <w:b/>
           <w:bCs/>
           <w:sz w:val="28"/>
           <w:szCs w:val="28"/>
@@ -1274,7 +1125,6 @@
         </w:numPr>
         <w:rPr>
           <w:b/>
-          <w:b/>
           <w:bCs/>
           <w:sz w:val="28"/>
           <w:szCs w:val="28"/>
@@ -1306,7 +1156,6 @@
         </w:numPr>
         <w:rPr>
           <w:b/>
-          <w:b/>
           <w:bCs/>
           <w:sz w:val="28"/>
           <w:szCs w:val="28"/>
@@ -1338,7 +1187,6 @@
         </w:numPr>
         <w:rPr>
           <w:b/>
-          <w:b/>
           <w:bCs/>
           <w:sz w:val="28"/>
           <w:szCs w:val="28"/>
@@ -1363,45 +1211,35 @@
     </w:p>
     <w:p>
       <w:pPr>
-        <w:pStyle w:val="Normal"/>
-        <w:rPr>
-          <w:sz w:val="28"/>
-          <w:szCs w:val="28"/>
-        </w:rPr>
-      </w:pPr>
-      <w:r>
-        <w:rPr>
-          <w:sz w:val="28"/>
-          <w:szCs w:val="28"/>
-        </w:rPr>
-      </w:r>
-    </w:p>
-    <w:p>
-      <w:pPr>
-        <w:pStyle w:val="Normal"/>
-        <w:rPr>
-          <w:sz w:val="28"/>
-          <w:szCs w:val="28"/>
-        </w:rPr>
-      </w:pPr>
-      <w:r>
-        <w:rPr>
-          <w:sz w:val="28"/>
-          <w:szCs w:val="28"/>
-        </w:rPr>
-      </w:r>
-    </w:p>
-    <w:p>
-      <w:pPr>
-        <w:pStyle w:val="Normal"/>
-        <w:rPr/>
-      </w:pPr>
-      <w:r>
-        <w:rPr>
-          <w:sz w:val="28"/>
-          <w:szCs w:val="28"/>
-        </w:rPr>
-        <w:t xml:space="preserve">Funções auxiliares (presentes no código Python): </w:t>
+        <w:rPr>
+          <w:sz w:val="28"/>
+          <w:szCs w:val="28"/>
+        </w:rPr>
+      </w:pPr>
+    </w:p>
+    <w:p>
+      <w:pPr>
+        <w:rPr>
+          <w:sz w:val="28"/>
+          <w:szCs w:val="28"/>
+        </w:rPr>
+      </w:pPr>
+    </w:p>
+    <w:p>
+      <w:r>
+        <w:rPr>
+          <w:sz w:val="28"/>
+          <w:szCs w:val="28"/>
+        </w:rPr>
+        <w:lastRenderedPageBreak/>
+        <w:t>Funções auxiliares (presentes no códig</w:t>
+      </w:r>
+      <w:r>
+        <w:rPr>
+          <w:sz w:val="28"/>
+          <w:szCs w:val="28"/>
+        </w:rPr>
+        <w:t xml:space="preserve">o Python): </w:t>
       </w:r>
     </w:p>
     <w:p>
@@ -1411,7 +1249,6 @@
           <w:ilvl w:val="0"/>
           <w:numId w:val="1"/>
         </w:numPr>
-        <w:rPr/>
       </w:pPr>
       <w:r>
         <w:rPr>
@@ -1433,24 +1270,13 @@
     <w:p>
       <w:pPr>
         <w:pStyle w:val="ListParagraph"/>
-        <w:numPr>
-          <w:ilvl w:val="0"/>
-          <w:numId w:val="0"/>
-        </w:numPr>
-        <w:ind w:left="1440" w:hanging="0"/>
+        <w:ind w:left="1440"/>
         <w:rPr>
           <w:sz w:val="24"/>
           <w:szCs w:val="24"/>
           <w:u w:val="single"/>
         </w:rPr>
       </w:pPr>
-      <w:r>
-        <w:rPr>
-          <w:sz w:val="24"/>
-          <w:szCs w:val="24"/>
-          <w:u w:val="single"/>
-        </w:rPr>
-      </w:r>
     </w:p>
     <w:p>
       <w:pPr>
@@ -1459,7 +1285,6 @@
           <w:ilvl w:val="0"/>
           <w:numId w:val="1"/>
         </w:numPr>
-        <w:rPr/>
       </w:pPr>
       <w:r>
         <w:rPr>
@@ -1475,7 +1300,14 @@
           <w:sz w:val="24"/>
           <w:szCs w:val="24"/>
         </w:rPr>
-        <w:t xml:space="preserve">Processa uma imagem visitando todos os pixéis e alterando os valores de azul, verde e vermelho de cada um. Esta função é utilizada por </w:t>
+        <w:t xml:space="preserve">Processa uma imagem visitando todos os pixéis e alterando </w:t>
+      </w:r>
+      <w:r>
+        <w:rPr>
+          <w:sz w:val="24"/>
+          <w:szCs w:val="24"/>
+        </w:rPr>
+        <w:t xml:space="preserve">os valores de azul, verde e vermelho de cada um. Esta função é utilizada por </w:t>
       </w:r>
       <w:r>
         <w:rPr>
@@ -1497,13 +1329,8 @@
     <w:p>
       <w:pPr>
         <w:pStyle w:val="ListParagraph"/>
-        <w:numPr>
-          <w:ilvl w:val="0"/>
-          <w:numId w:val="0"/>
-        </w:numPr>
-        <w:ind w:left="1440" w:hanging="0"/>
-        <w:rPr>
-          <w:b/>
+        <w:ind w:left="1440"/>
+        <w:rPr>
           <w:b/>
           <w:bCs/>
           <w:sz w:val="28"/>
@@ -1511,15 +1338,6 @@
           <w:u w:val="single"/>
         </w:rPr>
       </w:pPr>
-      <w:r>
-        <w:rPr>
-          <w:b/>
-          <w:bCs/>
-          <w:sz w:val="28"/>
-          <w:szCs w:val="28"/>
-          <w:u w:val="single"/>
-        </w:rPr>
-      </w:r>
     </w:p>
     <w:p>
       <w:pPr>
@@ -1530,7 +1348,6 @@
         </w:numPr>
         <w:rPr>
           <w:b/>
-          <w:b/>
           <w:bCs/>
           <w:sz w:val="28"/>
           <w:szCs w:val="28"/>
@@ -1576,18 +1393,127 @@
         </w:rPr>
         <w:t>da mesma, é utilizada ao criar uma nova variável imagem.</w:t>
       </w:r>
+    </w:p>
+    <w:p>
+      <w:pPr>
+        <w:rPr>
+          <w:b/>
+          <w:bCs/>
+          <w:sz w:val="28"/>
+          <w:szCs w:val="28"/>
+          <w:u w:val="single"/>
+        </w:rPr>
+      </w:pPr>
+    </w:p>
+    <w:p>
+      <w:r>
+        <w:rPr>
+          <w:b/>
+          <w:bCs/>
+          <w:sz w:val="28"/>
+          <w:szCs w:val="28"/>
+          <w:u w:val="single"/>
+        </w:rPr>
+        <w:t xml:space="preserve">Gestão de </w:t>
+      </w:r>
+      <w:r>
+        <w:rPr>
+          <w:b/>
+          <w:bCs/>
+          <w:sz w:val="28"/>
+          <w:szCs w:val="28"/>
+          <w:u w:val="single"/>
+        </w:rPr>
+        <w:t>erros no código Python</w:t>
+      </w:r>
+      <w:r>
+        <w:rPr>
+          <w:b/>
+          <w:bCs/>
+          <w:sz w:val="28"/>
+          <w:szCs w:val="28"/>
+        </w:rPr>
+        <w:t>:</w:t>
+      </w:r>
+      <w:r>
+        <w:rPr>
+          <w:sz w:val="28"/>
+          <w:szCs w:val="28"/>
+        </w:rPr>
+        <w:t xml:space="preserve"> </w:t>
+      </w:r>
+      <w:r>
+        <w:rPr>
+          <w:sz w:val="24"/>
+          <w:szCs w:val="24"/>
+        </w:rPr>
+        <w:t>Se for dada um argumento inválido, como por exemplo, números negativos ou fora do alcance dos valores da função, então é escrito um erro na consola, mas a função retorna a imagem dada sem qualquer alteração.</w:t>
+      </w:r>
+    </w:p>
+    <w:p>
+      <w:pPr>
+        <w:rPr>
+          <w:sz w:val="28"/>
+          <w:szCs w:val="28"/>
+        </w:rPr>
+      </w:pPr>
+    </w:p>
+    <w:p>
+      <w:pPr>
+        <w:rPr>
+          <w:b/>
+          <w:bCs/>
+          <w:u w:val="single"/>
+        </w:rPr>
+      </w:pPr>
+      <w:r>
+        <w:rPr>
+          <w:b/>
+          <w:bCs/>
+          <w:sz w:val="28"/>
+          <w:szCs w:val="28"/>
+          <w:u w:val="single"/>
+        </w:rPr>
+        <w:t>Gerador de Código:</w:t>
+      </w:r>
+    </w:p>
+    <w:p>
+      <w:pPr>
+        <w:rPr>
+          <w:sz w:val="24"/>
+          <w:szCs w:val="24"/>
+        </w:rPr>
+      </w:pPr>
+      <w:r>
+        <w:rPr>
+          <w:sz w:val="24"/>
+          <w:szCs w:val="24"/>
+        </w:rPr>
+        <w:t xml:space="preserve">O gerador de código é uma peça que “encaixa” entre o parser e o produto final. É capaz de gerar código em Python ou Java, precisando apenas dos plugins adequados para cada função da linguagem. Estes plugins contêm informação sobre cada função da linguagem, incluindo o nome, número e nome dos argumentos, linguagem e implementação da função na linguagem-alvo. É criado um objecto gerador de código, e depois são chamadas as suas funções para construir o programa final. O gerador gere todas as dependências de funções e bibliotecas externas (cada plugin reporta as suas dependências). Se uma função ou biblioteca for necessária, a função/import será adicionada ao código final. Finalmente, obtém-se o código final na linguagem-alvo. </w:t>
+      </w:r>
+    </w:p>
+    <w:p>
+      <w:pPr>
+        <w:rPr>
+          <w:sz w:val="24"/>
+          <w:szCs w:val="24"/>
+        </w:rPr>
+      </w:pPr>
+      <w:r>
+        <w:rPr>
+          <w:sz w:val="24"/>
+          <w:szCs w:val="24"/>
+        </w:rPr>
+        <w:t>É de se notar que, embora o LFACodeGenerator suporte Python e Java, apenas plugins para Python foram incluídos.</w:t>
+      </w:r>
       <w:bookmarkStart w:id="0" w:name="_GoBack"/>
       <w:bookmarkEnd w:id="0"/>
     </w:p>
     <w:p>
       <w:pPr>
-        <w:pStyle w:val="Normal"/>
-        <w:rPr>
-          <w:b/>
-          <w:b/>
-          <w:bCs/>
-          <w:sz w:val="28"/>
-          <w:szCs w:val="28"/>
+        <w:rPr>
+          <w:b/>
+          <w:bCs/>
           <w:u w:val="single"/>
         </w:rPr>
       </w:pPr>
@@ -1599,13 +1525,8 @@
           <w:szCs w:val="28"/>
           <w:u w:val="single"/>
         </w:rPr>
-      </w:r>
-    </w:p>
-    <w:p>
-      <w:pPr>
-        <w:pStyle w:val="Normal"/>
-        <w:rPr/>
-      </w:pPr>
+        <w:t>Man</w:t>
+      </w:r>
       <w:r>
         <w:rPr>
           <w:b/>
@@ -1614,166 +1535,50 @@
           <w:szCs w:val="28"/>
           <w:u w:val="single"/>
         </w:rPr>
-        <w:t>Gestão de erros no código Python</w:t>
-      </w:r>
-      <w:r>
-        <w:rPr>
-          <w:b/>
-          <w:bCs/>
-          <w:sz w:val="28"/>
-          <w:szCs w:val="28"/>
-        </w:rPr>
-        <w:t>:</w:t>
-      </w:r>
-      <w:r>
-        <w:rPr>
-          <w:sz w:val="28"/>
-          <w:szCs w:val="28"/>
-        </w:rPr>
-        <w:t xml:space="preserve"> </w:t>
-      </w:r>
-      <w:r>
-        <w:rPr>
-          <w:sz w:val="24"/>
-          <w:szCs w:val="24"/>
-        </w:rPr>
-        <w:t>Se for dada um argumento inválido, como por exemplo, números negativos ou fora do alcance dos valores da função, então é escrito um erro na consola, mas a função retorna a imagem dada sem qualquer alteração.</w:t>
-      </w:r>
-    </w:p>
-    <w:p>
-      <w:pPr>
-        <w:pStyle w:val="Normal"/>
-        <w:rPr>
-          <w:sz w:val="28"/>
-          <w:szCs w:val="28"/>
-        </w:rPr>
-      </w:pPr>
-      <w:r>
-        <w:rPr>
-          <w:sz w:val="28"/>
-          <w:szCs w:val="28"/>
-        </w:rPr>
-      </w:r>
-    </w:p>
-    <w:p>
-      <w:pPr>
-        <w:pStyle w:val="Normal"/>
-        <w:rPr>
-          <w:b/>
-          <w:b/>
-          <w:bCs/>
-          <w:u w:val="single"/>
-        </w:rPr>
-      </w:pPr>
-      <w:r>
-        <w:rPr>
-          <w:b/>
-          <w:bCs/>
-          <w:sz w:val="28"/>
-          <w:szCs w:val="28"/>
-          <w:u w:val="single"/>
-        </w:rPr>
-        <w:t>Gerador de Código:</w:t>
-      </w:r>
-    </w:p>
-    <w:p>
-      <w:pPr>
-        <w:pStyle w:val="Normal"/>
-        <w:rPr>
-          <w:sz w:val="28"/>
-          <w:szCs w:val="28"/>
-        </w:rPr>
-      </w:pPr>
-      <w:r>
-        <w:rPr>
-          <w:sz w:val="28"/>
-          <w:szCs w:val="28"/>
-        </w:rPr>
-      </w:r>
-    </w:p>
-    <w:p>
-      <w:pPr>
-        <w:pStyle w:val="Normal"/>
-        <w:rPr>
-          <w:b/>
-          <w:b/>
-          <w:bCs/>
-          <w:u w:val="single"/>
-        </w:rPr>
-      </w:pPr>
-      <w:r>
-        <w:rPr>
-          <w:b/>
-          <w:bCs/>
-          <w:sz w:val="28"/>
-          <w:szCs w:val="28"/>
-          <w:u w:val="single"/>
-        </w:rPr>
-        <w:t>Manual de instruções:</w:t>
-      </w:r>
-    </w:p>
-    <w:p>
-      <w:pPr>
-        <w:pStyle w:val="Normal"/>
-        <w:rPr>
-          <w:b w:val="false"/>
-          <w:b w:val="false"/>
-          <w:bCs w:val="false"/>
-          <w:sz w:val="24"/>
-          <w:szCs w:val="24"/>
-          <w:u w:val="none"/>
-        </w:rPr>
-      </w:pPr>
-      <w:r>
-        <w:rPr>
-          <w:b w:val="false"/>
-          <w:bCs w:val="false"/>
-          <w:sz w:val="24"/>
-          <w:szCs w:val="24"/>
-          <w:u w:val="none"/>
+        <w:t>ual de instruções:</w:t>
+      </w:r>
+    </w:p>
+    <w:p>
+      <w:pPr>
+        <w:rPr>
+          <w:sz w:val="24"/>
+          <w:szCs w:val="24"/>
+        </w:rPr>
+      </w:pPr>
+      <w:r>
+        <w:rPr>
+          <w:sz w:val="24"/>
+          <w:szCs w:val="24"/>
         </w:rPr>
         <w:t xml:space="preserve">No ficheiro ???.txt encontram-se algumas instruções com o código fonte da linguagem para fins de teste do programa. Este será usado com o programa principal CommandsMain.java: </w:t>
       </w:r>
       <w:r>
         <w:rPr>
-          <w:b w:val="false"/>
-          <w:bCs w:val="false"/>
           <w:i/>
           <w:iCs/>
           <w:sz w:val="24"/>
           <w:szCs w:val="24"/>
-          <w:u w:val="none"/>
         </w:rPr>
         <w:t xml:space="preserve">java CommandsMain ???.txt </w:t>
       </w:r>
       <w:r>
         <w:rPr>
-          <w:b w:val="false"/>
-          <w:bCs w:val="false"/>
-          <w:i w:val="false"/>
-          <w:iCs w:val="false"/>
-          <w:sz w:val="24"/>
-          <w:szCs w:val="24"/>
-          <w:u w:val="none"/>
+          <w:sz w:val="24"/>
+          <w:szCs w:val="24"/>
         </w:rPr>
         <w:t>num terminal</w:t>
       </w:r>
       <w:r>
         <w:rPr>
-          <w:b w:val="false"/>
-          <w:bCs w:val="false"/>
-          <w:sz w:val="24"/>
-          <w:szCs w:val="24"/>
-          <w:u w:val="none"/>
+          <w:sz w:val="24"/>
+          <w:szCs w:val="24"/>
         </w:rPr>
         <w:t>.</w:t>
       </w:r>
     </w:p>
     <w:p>
       <w:pPr>
-        <w:pStyle w:val="Normal"/>
-        <w:rPr>
-          <w:b/>
+        <w:rPr>
           <w:b/>
           <w:bCs/>
           <w:sz w:val="24"/>
@@ -1781,26 +1586,25 @@
           <w:u w:val="single"/>
         </w:rPr>
       </w:pPr>
-      <w:r>
-        <w:rPr>
-          <w:b/>
-          <w:bCs/>
-          <w:sz w:val="24"/>
-          <w:szCs w:val="24"/>
+    </w:p>
+    <w:p>
+      <w:pPr>
+        <w:rPr>
+          <w:b/>
+          <w:bCs/>
           <w:u w:val="single"/>
         </w:rPr>
-      </w:r>
-    </w:p>
-    <w:p>
-      <w:pPr>
-        <w:pStyle w:val="Normal"/>
-        <w:rPr>
-          <w:b/>
-          <w:b/>
-          <w:bCs/>
+      </w:pPr>
+      <w:r>
+        <w:rPr>
+          <w:b/>
+          <w:bCs/>
+          <w:sz w:val="28"/>
+          <w:szCs w:val="28"/>
           <w:u w:val="single"/>
         </w:rPr>
-      </w:pPr>
+        <w:t>Contribuição dos aut</w:t>
+      </w:r>
       <w:r>
         <w:rPr>
           <w:b/>
@@ -1809,167 +1613,108 @@
           <w:szCs w:val="28"/>
           <w:u w:val="single"/>
         </w:rPr>
-        <w:t>Contribuição dos autores:</w:t>
-      </w:r>
-    </w:p>
-    <w:p>
-      <w:pPr>
-        <w:pStyle w:val="Normal"/>
-        <w:rPr>
-          <w:b w:val="false"/>
-          <w:b w:val="false"/>
-          <w:bCs w:val="false"/>
-          <w:i w:val="false"/>
-          <w:i w:val="false"/>
-          <w:iCs w:val="false"/>
-          <w:sz w:val="24"/>
-          <w:szCs w:val="24"/>
-          <w:u w:val="none"/>
-        </w:rPr>
-      </w:pPr>
-      <w:r>
-        <w:rPr>
-          <w:b w:val="false"/>
-          <w:bCs w:val="false"/>
-          <w:i w:val="false"/>
-          <w:iCs w:val="false"/>
-          <w:sz w:val="24"/>
-          <w:szCs w:val="24"/>
-          <w:u w:val="none"/>
+        <w:t>ores:</w:t>
+      </w:r>
+    </w:p>
+    <w:p>
+      <w:pPr>
+        <w:rPr>
+          <w:sz w:val="24"/>
+          <w:szCs w:val="24"/>
+        </w:rPr>
+      </w:pPr>
+      <w:r>
+        <w:rPr>
+          <w:sz w:val="24"/>
+          <w:szCs w:val="24"/>
         </w:rPr>
         <w:t>Gil Teixeira fez algumas funções de OpenCV.</w:t>
       </w:r>
     </w:p>
     <w:p>
       <w:pPr>
-        <w:pStyle w:val="Normal"/>
-        <w:rPr>
-          <w:b w:val="false"/>
-          <w:b w:val="false"/>
-          <w:bCs w:val="false"/>
-          <w:i w:val="false"/>
-          <w:i w:val="false"/>
-          <w:iCs w:val="false"/>
-          <w:sz w:val="24"/>
-          <w:szCs w:val="24"/>
-          <w:u w:val="none"/>
-        </w:rPr>
-      </w:pPr>
-      <w:r>
-        <w:rPr>
-          <w:b w:val="false"/>
-          <w:bCs w:val="false"/>
-          <w:i w:val="false"/>
-          <w:iCs w:val="false"/>
-          <w:sz w:val="24"/>
-          <w:szCs w:val="24"/>
-          <w:u w:val="none"/>
-        </w:rPr>
+        <w:rPr>
+          <w:sz w:val="24"/>
+          <w:szCs w:val="24"/>
+        </w:rPr>
+      </w:pPr>
+      <w:r>
+        <w:rPr>
+          <w:sz w:val="24"/>
+          <w:szCs w:val="24"/>
+        </w:rPr>
+        <w:lastRenderedPageBreak/>
         <w:t>Francisco Teixeira fez a gramática original.</w:t>
       </w:r>
     </w:p>
     <w:p>
       <w:pPr>
-        <w:pStyle w:val="Normal"/>
-        <w:rPr>
-          <w:b w:val="false"/>
-          <w:b w:val="false"/>
-          <w:bCs w:val="false"/>
-          <w:i w:val="false"/>
-          <w:i w:val="false"/>
-          <w:iCs w:val="false"/>
-          <w:sz w:val="24"/>
-          <w:szCs w:val="24"/>
-          <w:u w:val="none"/>
-        </w:rPr>
-      </w:pPr>
-      <w:r>
-        <w:rPr>
-          <w:b w:val="false"/>
-          <w:bCs w:val="false"/>
-          <w:i w:val="false"/>
-          <w:iCs w:val="false"/>
-          <w:sz w:val="24"/>
-          <w:szCs w:val="24"/>
-          <w:u w:val="none"/>
+        <w:rPr>
+          <w:sz w:val="24"/>
+          <w:szCs w:val="24"/>
+        </w:rPr>
+      </w:pPr>
+      <w:r>
+        <w:rPr>
+          <w:sz w:val="24"/>
+          <w:szCs w:val="24"/>
         </w:rPr>
         <w:t xml:space="preserve">Gonçalo Arieiro e Daniel Magueta fizeram a gramática final bem como o </w:t>
       </w:r>
       <w:r>
         <w:rPr>
-          <w:b w:val="false"/>
-          <w:bCs w:val="false"/>
           <w:i/>
           <w:iCs/>
           <w:sz w:val="24"/>
           <w:szCs w:val="24"/>
-          <w:u w:val="none"/>
         </w:rPr>
         <w:t xml:space="preserve">visitor </w:t>
       </w:r>
       <w:r>
         <w:rPr>
-          <w:b w:val="false"/>
-          <w:bCs w:val="false"/>
-          <w:i w:val="false"/>
-          <w:iCs w:val="false"/>
-          <w:sz w:val="24"/>
-          <w:szCs w:val="24"/>
-          <w:u w:val="none"/>
+          <w:sz w:val="24"/>
+          <w:szCs w:val="24"/>
         </w:rPr>
         <w:t>para essa gramática, bem como outras funções de OpenCV.</w:t>
       </w:r>
     </w:p>
     <w:p>
-      <w:pPr>
-        <w:pStyle w:val="Normal"/>
-        <w:rPr/>
-      </w:pPr>
-      <w:r>
-        <w:rPr>
-          <w:b w:val="false"/>
-          <w:bCs w:val="false"/>
-          <w:i w:val="false"/>
-          <w:iCs w:val="false"/>
-          <w:sz w:val="24"/>
-          <w:szCs w:val="24"/>
-          <w:u w:val="none"/>
-        </w:rPr>
-        <w:t xml:space="preserve">Mário Liberato e Jorge Oliveira fizeram o gerador de código, bem como os </w:t>
-      </w:r>
-      <w:r>
-        <w:rPr>
-          <w:b w:val="false"/>
-          <w:bCs w:val="false"/>
+      <w:r>
+        <w:rPr>
+          <w:sz w:val="24"/>
+          <w:szCs w:val="24"/>
+        </w:rPr>
+        <w:t>Mário Liberato e Jorge Oliv</w:t>
+      </w:r>
+      <w:r>
+        <w:rPr>
+          <w:sz w:val="24"/>
+          <w:szCs w:val="24"/>
+        </w:rPr>
+        <w:t xml:space="preserve">eira fizeram o gerador de código, bem como os </w:t>
+      </w:r>
+      <w:r>
+        <w:rPr>
           <w:i/>
           <w:iCs/>
           <w:sz w:val="24"/>
           <w:szCs w:val="24"/>
-          <w:u w:val="none"/>
         </w:rPr>
         <w:t xml:space="preserve">plugins </w:t>
       </w:r>
       <w:r>
         <w:rPr>
-          <w:b w:val="false"/>
-          <w:bCs w:val="false"/>
-          <w:i w:val="false"/>
-          <w:iCs w:val="false"/>
-          <w:sz w:val="24"/>
-          <w:szCs w:val="24"/>
-          <w:u w:val="none"/>
+          <w:sz w:val="24"/>
+          <w:szCs w:val="24"/>
         </w:rPr>
         <w:t>para esse fim.</w:t>
       </w:r>
     </w:p>
     <w:p>
       <w:pPr>
-        <w:pStyle w:val="Normal"/>
-        <w:rPr>
-          <w:b/>
-          <w:b/>
-          <w:bCs/>
-          <w:i/>
+        <w:rPr>
+          <w:b/>
+          <w:bCs/>
           <w:i/>
           <w:iCs/>
           <w:u w:val="single"/>
@@ -1990,181 +1735,107 @@
     </w:p>
     <w:p>
       <w:pPr>
-        <w:pStyle w:val="Normal"/>
-        <w:rPr>
-          <w:b w:val="false"/>
-          <w:b w:val="false"/>
-          <w:bCs w:val="false"/>
-          <w:i w:val="false"/>
-          <w:i w:val="false"/>
-          <w:iCs w:val="false"/>
-          <w:sz w:val="24"/>
-          <w:szCs w:val="24"/>
-          <w:u w:val="none"/>
-        </w:rPr>
-      </w:pPr>
-      <w:r>
-        <w:rPr>
-          <w:b w:val="false"/>
-          <w:bCs w:val="false"/>
-          <w:i w:val="false"/>
-          <w:iCs w:val="false"/>
-          <w:sz w:val="24"/>
-          <w:szCs w:val="24"/>
-          <w:u w:val="none"/>
+        <w:rPr>
+          <w:sz w:val="24"/>
+          <w:szCs w:val="24"/>
+        </w:rPr>
+      </w:pPr>
+      <w:r>
+        <w:rPr>
+          <w:sz w:val="24"/>
+          <w:szCs w:val="24"/>
         </w:rPr>
         <w:t>Gil Teixeira:</w:t>
       </w:r>
     </w:p>
     <w:p>
       <w:pPr>
-        <w:pStyle w:val="Normal"/>
-        <w:rPr>
-          <w:b w:val="false"/>
-          <w:b w:val="false"/>
-          <w:bCs w:val="false"/>
-          <w:i w:val="false"/>
-          <w:i w:val="false"/>
-          <w:iCs w:val="false"/>
-          <w:sz w:val="24"/>
-          <w:szCs w:val="24"/>
-          <w:u w:val="none"/>
-        </w:rPr>
-      </w:pPr>
-      <w:r>
-        <w:rPr>
-          <w:b w:val="false"/>
-          <w:bCs w:val="false"/>
-          <w:i w:val="false"/>
-          <w:iCs w:val="false"/>
-          <w:sz w:val="24"/>
-          <w:szCs w:val="24"/>
-          <w:u w:val="none"/>
+        <w:rPr>
+          <w:sz w:val="24"/>
+          <w:szCs w:val="24"/>
+        </w:rPr>
+      </w:pPr>
+      <w:r>
+        <w:rPr>
+          <w:sz w:val="24"/>
+          <w:szCs w:val="24"/>
         </w:rPr>
         <w:t>Francisco Teixeira:</w:t>
       </w:r>
     </w:p>
     <w:p>
       <w:pPr>
-        <w:pStyle w:val="Normal"/>
-        <w:rPr>
-          <w:b w:val="false"/>
-          <w:b w:val="false"/>
-          <w:bCs w:val="false"/>
-          <w:i w:val="false"/>
-          <w:i w:val="false"/>
-          <w:iCs w:val="false"/>
-          <w:sz w:val="24"/>
-          <w:szCs w:val="24"/>
-          <w:u w:val="none"/>
-        </w:rPr>
-      </w:pPr>
-      <w:r>
-        <w:rPr>
-          <w:b w:val="false"/>
-          <w:bCs w:val="false"/>
-          <w:i w:val="false"/>
-          <w:iCs w:val="false"/>
-          <w:sz w:val="24"/>
-          <w:szCs w:val="24"/>
-          <w:u w:val="none"/>
+        <w:rPr>
+          <w:sz w:val="24"/>
+          <w:szCs w:val="24"/>
+        </w:rPr>
+      </w:pPr>
+      <w:r>
+        <w:rPr>
+          <w:sz w:val="24"/>
+          <w:szCs w:val="24"/>
         </w:rPr>
         <w:t>Gonçalo Arieiro:</w:t>
       </w:r>
     </w:p>
     <w:p>
       <w:pPr>
-        <w:pStyle w:val="Normal"/>
-        <w:rPr>
-          <w:b w:val="false"/>
-          <w:b w:val="false"/>
-          <w:bCs w:val="false"/>
-          <w:i w:val="false"/>
-          <w:i w:val="false"/>
-          <w:iCs w:val="false"/>
-          <w:sz w:val="24"/>
-          <w:szCs w:val="24"/>
-          <w:u w:val="none"/>
-        </w:rPr>
-      </w:pPr>
-      <w:r>
-        <w:rPr>
-          <w:b w:val="false"/>
-          <w:bCs w:val="false"/>
-          <w:i w:val="false"/>
-          <w:iCs w:val="false"/>
-          <w:sz w:val="24"/>
-          <w:szCs w:val="24"/>
-          <w:u w:val="none"/>
+        <w:rPr>
+          <w:sz w:val="24"/>
+          <w:szCs w:val="24"/>
+        </w:rPr>
+      </w:pPr>
+      <w:r>
+        <w:rPr>
+          <w:sz w:val="24"/>
+          <w:szCs w:val="24"/>
         </w:rPr>
         <w:t>Daniel Magueta:</w:t>
       </w:r>
     </w:p>
     <w:p>
       <w:pPr>
-        <w:pStyle w:val="Normal"/>
-        <w:rPr>
-          <w:b w:val="false"/>
-          <w:b w:val="false"/>
-          <w:bCs w:val="false"/>
-          <w:i w:val="false"/>
-          <w:i w:val="false"/>
-          <w:iCs w:val="false"/>
-          <w:sz w:val="24"/>
-          <w:szCs w:val="24"/>
-          <w:u w:val="none"/>
-        </w:rPr>
-      </w:pPr>
-      <w:r>
-        <w:rPr>
-          <w:b w:val="false"/>
-          <w:bCs w:val="false"/>
-          <w:i w:val="false"/>
-          <w:iCs w:val="false"/>
-          <w:sz w:val="24"/>
-          <w:szCs w:val="24"/>
-          <w:u w:val="none"/>
+        <w:rPr>
+          <w:sz w:val="24"/>
+          <w:szCs w:val="24"/>
+        </w:rPr>
+      </w:pPr>
+      <w:r>
+        <w:rPr>
+          <w:sz w:val="24"/>
+          <w:szCs w:val="24"/>
         </w:rPr>
         <w:t>Mário Liberato:</w:t>
       </w:r>
     </w:p>
     <w:p>
-      <w:pPr>
-        <w:pStyle w:val="Normal"/>
-        <w:spacing w:before="0" w:after="160"/>
-        <w:rPr/>
-      </w:pPr>
       <w:bookmarkStart w:id="1" w:name="__DdeLink__167_2834243905"/>
       <w:r>
         <w:rPr>
-          <w:b w:val="false"/>
-          <w:bCs w:val="false"/>
-          <w:i w:val="false"/>
-          <w:iCs w:val="false"/>
-          <w:sz w:val="24"/>
-          <w:szCs w:val="24"/>
-          <w:u w:val="none"/>
+          <w:sz w:val="24"/>
+          <w:szCs w:val="24"/>
         </w:rPr>
         <w:t>Jorge Oliveira:</w:t>
       </w:r>
       <w:bookmarkEnd w:id="1"/>
     </w:p>
     <w:sectPr>
-      <w:type w:val="nextPage"/>
       <w:pgSz w:w="11906" w:h="16838"/>
-      <w:pgMar w:left="1701" w:right="1701" w:header="0" w:top="1417" w:footer="0" w:bottom="1417" w:gutter="0"/>
-      <w:pgNumType w:fmt="decimal"/>
-      <w:formProt w:val="false"/>
-      <w:textDirection w:val="lrTb"/>
-      <w:docGrid w:type="default" w:linePitch="360" w:charSpace="4096"/>
+      <w:pgMar w:top="1417" w:right="1701" w:bottom="1417" w:left="1701" w:header="0" w:footer="0" w:gutter="0"/>
+      <w:cols w:space="720"/>
+      <w:formProt w:val="0"/>
+      <w:docGrid w:linePitch="360" w:charSpace="4096"/>
     </w:sectPr>
   </w:body>
 </w:document>
 </file>
 
 <file path=word/numbering.xml><?xml version="1.0" encoding="utf-8"?>
-<w:numbering xmlns:w="http://schemas.openxmlformats.org/wordprocessingml/2006/main" xmlns:o="urn:schemas-microsoft-com:office:office" xmlns:r="http://schemas.openxmlformats.org/officeDocument/2006/relationships" xmlns:v="urn:schemas-microsoft-com:vml">
-  <w:abstractNum w:abstractNumId="1">
+<w:numbering xmlns:wpc="http://schemas.microsoft.com/office/word/2010/wordprocessingCanvas" xmlns:cx="http://schemas.microsoft.com/office/drawing/2014/chartex" xmlns:cx1="http://schemas.microsoft.com/office/drawing/2015/9/8/chartex" xmlns:cx2="http://schemas.microsoft.com/office/drawing/2015/10/21/chartex" xmlns:cx3="http://schemas.microsoft.com/office/drawing/2016/5/9/chartex" xmlns:cx4="http://schemas.microsoft.com/office/drawing/2016/5/10/chartex" xmlns:cx5="http://schemas.microsoft.com/office/drawing/2016/5/11/chartex" xmlns:cx6="http://schemas.microsoft.com/office/drawing/2016/5/12/chartex" xmlns:cx7="http://schemas.microsoft.com/office/drawing/2016/5/13/chartex" xmlns:cx8="http://schemas.microsoft.com/office/drawing/2016/5/14/chartex" xmlns:mc="http://schemas.openxmlformats.org/markup-compatibility/2006" xmlns:aink="http://schemas.microsoft.com/office/drawing/2016/ink" xmlns:am3d="http://schemas.microsoft.com/office/drawing/2017/model3d" xmlns:o="urn:schemas-microsoft-com:office:office" xmlns:r="http://schemas.openxmlformats.org/officeDocument/2006/relationships" xmlns:m="http://schemas.openxmlformats.org/officeDocument/2006/math" xmlns:v="urn:schemas-microsoft-com:vml" xmlns:wp14="http://schemas.microsoft.com/office/word/2010/wordprocessingDrawing" xmlns:wp="http://schemas.openxmlformats.org/drawingml/2006/wordprocessingDrawing" xmlns:w10="urn:schemas-microsoft-com:office:word" xmlns:w="http://schemas.openxmlformats.org/wordprocessingml/2006/main" xmlns:w14="http://schemas.microsoft.com/office/word/2010/wordml" xmlns:w15="http://schemas.microsoft.com/office/word/2012/wordml" xmlns:w16cid="http://schemas.microsoft.com/office/word/2016/wordml/cid" xmlns:w16se="http://schemas.microsoft.com/office/word/2015/wordml/symex" xmlns:wpg="http://schemas.microsoft.com/office/word/2010/wordprocessingGroup" xmlns:wpi="http://schemas.microsoft.com/office/word/2010/wordprocessingInk" xmlns:wne="http://schemas.microsoft.com/office/word/2006/wordml" xmlns:wps="http://schemas.microsoft.com/office/word/2010/wordprocessingShape" mc:Ignorable="w14 w15 w16se w16cid wp14">
+  <w:abstractNum w:abstractNumId="0" w15:restartNumberingAfterBreak="0">
+    <w:nsid w:val="034C3B07"/>
+    <w:multiLevelType w:val="multilevel"/>
+    <w:tmpl w:val="69123580"/>
     <w:lvl w:ilvl="0">
       <w:start w:val="1"/>
       <w:numFmt w:val="bullet"/>
@@ -2175,9 +1846,8 @@
       </w:pPr>
       <w:rPr>
         <w:rFonts w:ascii="Symbol" w:hAnsi="Symbol" w:cs="Symbol" w:hint="default"/>
+        <w:b/>
         <w:sz w:val="28"/>
-        <w:b/>
-        <w:rFonts w:cs="Symbol"/>
       </w:rPr>
     </w:lvl>
     <w:lvl w:ilvl="1">
@@ -2190,7 +1860,6 @@
       </w:pPr>
       <w:rPr>
         <w:rFonts w:ascii="Courier New" w:hAnsi="Courier New" w:cs="Courier New" w:hint="default"/>
-        <w:rFonts w:cs="Courier New"/>
       </w:rPr>
     </w:lvl>
     <w:lvl w:ilvl="2">
@@ -2203,7 +1872,6 @@
       </w:pPr>
       <w:rPr>
         <w:rFonts w:ascii="Wingdings" w:hAnsi="Wingdings" w:cs="Wingdings" w:hint="default"/>
-        <w:rFonts w:cs="Wingdings"/>
       </w:rPr>
     </w:lvl>
     <w:lvl w:ilvl="3">
@@ -2216,7 +1884,6 @@
       </w:pPr>
       <w:rPr>
         <w:rFonts w:ascii="Symbol" w:hAnsi="Symbol" w:cs="Symbol" w:hint="default"/>
-        <w:rFonts w:cs="Symbol"/>
       </w:rPr>
     </w:lvl>
     <w:lvl w:ilvl="4">
@@ -2229,7 +1896,6 @@
       </w:pPr>
       <w:rPr>
         <w:rFonts w:ascii="Courier New" w:hAnsi="Courier New" w:cs="Courier New" w:hint="default"/>
-        <w:rFonts w:cs="Courier New"/>
       </w:rPr>
     </w:lvl>
     <w:lvl w:ilvl="5">
@@ -2242,7 +1908,6 @@
       </w:pPr>
       <w:rPr>
         <w:rFonts w:ascii="Wingdings" w:hAnsi="Wingdings" w:cs="Wingdings" w:hint="default"/>
-        <w:rFonts w:cs="Wingdings"/>
       </w:rPr>
     </w:lvl>
     <w:lvl w:ilvl="6">
@@ -2255,7 +1920,6 @@
       </w:pPr>
       <w:rPr>
         <w:rFonts w:ascii="Symbol" w:hAnsi="Symbol" w:cs="Symbol" w:hint="default"/>
-        <w:rFonts w:cs="Symbol"/>
       </w:rPr>
     </w:lvl>
     <w:lvl w:ilvl="7">
@@ -2268,7 +1932,6 @@
       </w:pPr>
       <w:rPr>
         <w:rFonts w:ascii="Courier New" w:hAnsi="Courier New" w:cs="Courier New" w:hint="default"/>
-        <w:rFonts w:cs="Courier New"/>
       </w:rPr>
     </w:lvl>
     <w:lvl w:ilvl="8">
@@ -2281,11 +1944,108 @@
       </w:pPr>
       <w:rPr>
         <w:rFonts w:ascii="Wingdings" w:hAnsi="Wingdings" w:cs="Wingdings" w:hint="default"/>
-        <w:rFonts w:cs="Wingdings"/>
       </w:rPr>
     </w:lvl>
   </w:abstractNum>
-  <w:abstractNum w:abstractNumId="2">
+  <w:abstractNum w:abstractNumId="1" w15:restartNumberingAfterBreak="0">
+    <w:nsid w:val="0D9B2A61"/>
+    <w:multiLevelType w:val="multilevel"/>
+    <w:tmpl w:val="272C336C"/>
+    <w:lvl w:ilvl="0">
+      <w:start w:val="1"/>
+      <w:numFmt w:val="none"/>
+      <w:suff w:val="nothing"/>
+      <w:lvlText w:val=""/>
+      <w:lvlJc w:val="left"/>
+      <w:pPr>
+        <w:ind w:left="0" w:firstLine="0"/>
+      </w:pPr>
+    </w:lvl>
+    <w:lvl w:ilvl="1">
+      <w:start w:val="1"/>
+      <w:numFmt w:val="none"/>
+      <w:suff w:val="nothing"/>
+      <w:lvlText w:val=""/>
+      <w:lvlJc w:val="left"/>
+      <w:pPr>
+        <w:ind w:left="0" w:firstLine="0"/>
+      </w:pPr>
+    </w:lvl>
+    <w:lvl w:ilvl="2">
+      <w:start w:val="1"/>
+      <w:numFmt w:val="none"/>
+      <w:suff w:val="nothing"/>
+      <w:lvlText w:val=""/>
+      <w:lvlJc w:val="left"/>
+      <w:pPr>
+        <w:ind w:left="0" w:firstLine="0"/>
+      </w:pPr>
+    </w:lvl>
+    <w:lvl w:ilvl="3">
+      <w:start w:val="1"/>
+      <w:numFmt w:val="none"/>
+      <w:suff w:val="nothing"/>
+      <w:lvlText w:val=""/>
+      <w:lvlJc w:val="left"/>
+      <w:pPr>
+        <w:ind w:left="0" w:firstLine="0"/>
+      </w:pPr>
+    </w:lvl>
+    <w:lvl w:ilvl="4">
+      <w:start w:val="1"/>
+      <w:numFmt w:val="none"/>
+      <w:suff w:val="nothing"/>
+      <w:lvlText w:val=""/>
+      <w:lvlJc w:val="left"/>
+      <w:pPr>
+        <w:ind w:left="0" w:firstLine="0"/>
+      </w:pPr>
+    </w:lvl>
+    <w:lvl w:ilvl="5">
+      <w:start w:val="1"/>
+      <w:numFmt w:val="none"/>
+      <w:suff w:val="nothing"/>
+      <w:lvlText w:val=""/>
+      <w:lvlJc w:val="left"/>
+      <w:pPr>
+        <w:ind w:left="0" w:firstLine="0"/>
+      </w:pPr>
+    </w:lvl>
+    <w:lvl w:ilvl="6">
+      <w:start w:val="1"/>
+      <w:numFmt w:val="none"/>
+      <w:suff w:val="nothing"/>
+      <w:lvlText w:val=""/>
+      <w:lvlJc w:val="left"/>
+      <w:pPr>
+        <w:ind w:left="0" w:firstLine="0"/>
+      </w:pPr>
+    </w:lvl>
+    <w:lvl w:ilvl="7">
+      <w:start w:val="1"/>
+      <w:numFmt w:val="none"/>
+      <w:suff w:val="nothing"/>
+      <w:lvlText w:val=""/>
+      <w:lvlJc w:val="left"/>
+      <w:pPr>
+        <w:ind w:left="0" w:firstLine="0"/>
+      </w:pPr>
+    </w:lvl>
+    <w:lvl w:ilvl="8">
+      <w:start w:val="1"/>
+      <w:numFmt w:val="none"/>
+      <w:suff w:val="nothing"/>
+      <w:lvlText w:val=""/>
+      <w:lvlJc w:val="left"/>
+      <w:pPr>
+        <w:ind w:left="0" w:firstLine="0"/>
+      </w:pPr>
+    </w:lvl>
+  </w:abstractNum>
+  <w:abstractNum w:abstractNumId="2" w15:restartNumberingAfterBreak="0">
+    <w:nsid w:val="5E610646"/>
+    <w:multiLevelType w:val="multilevel"/>
+    <w:tmpl w:val="9B743FAC"/>
     <w:lvl w:ilvl="0">
       <w:start w:val="1"/>
       <w:numFmt w:val="bullet"/>
@@ -2296,9 +2056,8 @@
       </w:pPr>
       <w:rPr>
         <w:rFonts w:ascii="Symbol" w:hAnsi="Symbol" w:cs="Symbol" w:hint="default"/>
+        <w:b/>
         <w:sz w:val="28"/>
-        <w:b/>
-        <w:rFonts w:cs="Symbol"/>
       </w:rPr>
     </w:lvl>
     <w:lvl w:ilvl="1">
@@ -2311,7 +2070,6 @@
       </w:pPr>
       <w:rPr>
         <w:rFonts w:ascii="Courier New" w:hAnsi="Courier New" w:cs="Courier New" w:hint="default"/>
-        <w:rFonts w:cs="Courier New"/>
       </w:rPr>
     </w:lvl>
     <w:lvl w:ilvl="2">
@@ -2324,7 +2082,6 @@
       </w:pPr>
       <w:rPr>
         <w:rFonts w:ascii="Wingdings" w:hAnsi="Wingdings" w:cs="Wingdings" w:hint="default"/>
-        <w:rFonts w:cs="Wingdings"/>
       </w:rPr>
     </w:lvl>
     <w:lvl w:ilvl="3">
@@ -2337,7 +2094,6 @@
       </w:pPr>
       <w:rPr>
         <w:rFonts w:ascii="Symbol" w:hAnsi="Symbol" w:cs="Symbol" w:hint="default"/>
-        <w:rFonts w:cs="Symbol"/>
       </w:rPr>
     </w:lvl>
     <w:lvl w:ilvl="4">
@@ -2350,7 +2106,6 @@
       </w:pPr>
       <w:rPr>
         <w:rFonts w:ascii="Courier New" w:hAnsi="Courier New" w:cs="Courier New" w:hint="default"/>
-        <w:rFonts w:cs="Courier New"/>
       </w:rPr>
     </w:lvl>
     <w:lvl w:ilvl="5">
@@ -2363,7 +2118,6 @@
       </w:pPr>
       <w:rPr>
         <w:rFonts w:ascii="Wingdings" w:hAnsi="Wingdings" w:cs="Wingdings" w:hint="default"/>
-        <w:rFonts w:cs="Wingdings"/>
       </w:rPr>
     </w:lvl>
     <w:lvl w:ilvl="6">
@@ -2376,7 +2130,6 @@
       </w:pPr>
       <w:rPr>
         <w:rFonts w:ascii="Symbol" w:hAnsi="Symbol" w:cs="Symbol" w:hint="default"/>
-        <w:rFonts w:cs="Symbol"/>
       </w:rPr>
     </w:lvl>
     <w:lvl w:ilvl="7">
@@ -2389,7 +2142,6 @@
       </w:pPr>
       <w:rPr>
         <w:rFonts w:ascii="Courier New" w:hAnsi="Courier New" w:cs="Courier New" w:hint="default"/>
-        <w:rFonts w:cs="Courier New"/>
       </w:rPr>
     </w:lvl>
     <w:lvl w:ilvl="8">
@@ -2402,139 +2154,44 @@
       </w:pPr>
       <w:rPr>
         <w:rFonts w:ascii="Wingdings" w:hAnsi="Wingdings" w:cs="Wingdings" w:hint="default"/>
-        <w:rFonts w:cs="Wingdings"/>
       </w:rPr>
     </w:lvl>
   </w:abstractNum>
-  <w:abstractNum w:abstractNumId="3">
-    <w:lvl w:ilvl="0">
-      <w:start w:val="1"/>
-      <w:numFmt w:val="none"/>
-      <w:suff w:val="nothing"/>
-      <w:lvlText w:val=""/>
-      <w:lvlJc w:val="left"/>
-      <w:pPr>
-        <w:ind w:left="0" w:hanging="0"/>
-      </w:pPr>
-    </w:lvl>
-    <w:lvl w:ilvl="1">
-      <w:start w:val="1"/>
-      <w:numFmt w:val="none"/>
-      <w:suff w:val="nothing"/>
-      <w:lvlText w:val=""/>
-      <w:lvlJc w:val="left"/>
-      <w:pPr>
-        <w:ind w:left="0" w:hanging="0"/>
-      </w:pPr>
-    </w:lvl>
-    <w:lvl w:ilvl="2">
-      <w:start w:val="1"/>
-      <w:numFmt w:val="none"/>
-      <w:suff w:val="nothing"/>
-      <w:lvlText w:val=""/>
-      <w:lvlJc w:val="left"/>
-      <w:pPr>
-        <w:ind w:left="0" w:hanging="0"/>
-      </w:pPr>
-    </w:lvl>
-    <w:lvl w:ilvl="3">
-      <w:start w:val="1"/>
-      <w:numFmt w:val="none"/>
-      <w:suff w:val="nothing"/>
-      <w:lvlText w:val=""/>
-      <w:lvlJc w:val="left"/>
-      <w:pPr>
-        <w:ind w:left="0" w:hanging="0"/>
-      </w:pPr>
-    </w:lvl>
-    <w:lvl w:ilvl="4">
-      <w:start w:val="1"/>
-      <w:numFmt w:val="none"/>
-      <w:suff w:val="nothing"/>
-      <w:lvlText w:val=""/>
-      <w:lvlJc w:val="left"/>
-      <w:pPr>
-        <w:ind w:left="0" w:hanging="0"/>
-      </w:pPr>
-    </w:lvl>
-    <w:lvl w:ilvl="5">
-      <w:start w:val="1"/>
-      <w:numFmt w:val="none"/>
-      <w:suff w:val="nothing"/>
-      <w:lvlText w:val=""/>
-      <w:lvlJc w:val="left"/>
-      <w:pPr>
-        <w:ind w:left="0" w:hanging="0"/>
-      </w:pPr>
-    </w:lvl>
-    <w:lvl w:ilvl="6">
-      <w:start w:val="1"/>
-      <w:numFmt w:val="none"/>
-      <w:suff w:val="nothing"/>
-      <w:lvlText w:val=""/>
-      <w:lvlJc w:val="left"/>
-      <w:pPr>
-        <w:ind w:left="0" w:hanging="0"/>
-      </w:pPr>
-    </w:lvl>
-    <w:lvl w:ilvl="7">
-      <w:start w:val="1"/>
-      <w:numFmt w:val="none"/>
-      <w:suff w:val="nothing"/>
-      <w:lvlText w:val=""/>
-      <w:lvlJc w:val="left"/>
-      <w:pPr>
-        <w:ind w:left="0" w:hanging="0"/>
-      </w:pPr>
-    </w:lvl>
-    <w:lvl w:ilvl="8">
-      <w:start w:val="1"/>
-      <w:numFmt w:val="none"/>
-      <w:suff w:val="nothing"/>
-      <w:lvlText w:val=""/>
-      <w:lvlJc w:val="left"/>
-      <w:pPr>
-        <w:ind w:left="0" w:hanging="0"/>
-      </w:pPr>
-    </w:lvl>
-  </w:abstractNum>
   <w:num w:numId="1">
-    <w:abstractNumId w:val="1"/>
+    <w:abstractNumId w:val="0"/>
   </w:num>
   <w:num w:numId="2">
     <w:abstractNumId w:val="2"/>
   </w:num>
   <w:num w:numId="3">
-    <w:abstractNumId w:val="3"/>
+    <w:abstractNumId w:val="1"/>
   </w:num>
 </w:numbering>
 </file>
 
 <file path=word/styles.xml><?xml version="1.0" encoding="utf-8"?>
-<w:styles xmlns:w="http://schemas.openxmlformats.org/wordprocessingml/2006/main" xmlns:w14="http://schemas.microsoft.com/office/word/2010/wordml" xmlns:mc="http://schemas.openxmlformats.org/markup-compatibility/2006" mc:Ignorable="w14">
+<w:styles xmlns:mc="http://schemas.openxmlformats.org/markup-compatibility/2006" xmlns:r="http://schemas.openxmlformats.org/officeDocument/2006/relationships" xmlns:w="http://schemas.openxmlformats.org/wordprocessingml/2006/main" xmlns:w14="http://schemas.microsoft.com/office/word/2010/wordml" xmlns:w15="http://schemas.microsoft.com/office/word/2012/wordml" xmlns:w16cid="http://schemas.microsoft.com/office/word/2016/wordml/cid" xmlns:w16se="http://schemas.microsoft.com/office/word/2015/wordml/symex" mc:Ignorable="w14 w15 w16se w16cid">
   <w:docDefaults>
     <w:rPrDefault>
       <w:rPr>
-        <w:rFonts w:ascii="Calibri" w:hAnsi="Calibri" w:eastAsia="Calibri" w:cs="" w:asciiTheme="minorHAnsi" w:cstheme="minorBidi" w:eastAsiaTheme="minorHAnsi" w:hAnsiTheme="minorHAnsi"/>
+        <w:rFonts w:asciiTheme="minorHAnsi" w:eastAsiaTheme="minorHAnsi" w:hAnsiTheme="minorHAnsi" w:cstheme="minorBidi"/>
         <w:szCs w:val="22"/>
         <w:lang w:val="pt-PT" w:eastAsia="en-US" w:bidi="ar-SA"/>
       </w:rPr>
     </w:rPrDefault>
-    <w:pPrDefault>
-      <w:pPr/>
-    </w:pPrDefault>
+    <w:pPrDefault/>
   </w:docDefaults>
   <w:latentStyles w:defLockedState="0" w:defUIPriority="99" w:defSemiHidden="0" w:defUnhideWhenUsed="0" w:defQFormat="0" w:count="376">
     <w:lsdException w:name="Normal" w:uiPriority="0" w:qFormat="1"/>
     <w:lsdException w:name="heading 1" w:uiPriority="9" w:qFormat="1"/>
-    <w:lsdException w:name="heading 2" w:uiPriority="9" w:semiHidden="1" w:unhideWhenUsed="1" w:qFormat="1"/>
-    <w:lsdException w:name="heading 3" w:uiPriority="9" w:semiHidden="1" w:unhideWhenUsed="1" w:qFormat="1"/>
-    <w:lsdException w:name="heading 4" w:uiPriority="9" w:semiHidden="1" w:unhideWhenUsed="1" w:qFormat="1"/>
-    <w:lsdException w:name="heading 5" w:uiPriority="9" w:semiHidden="1" w:unhideWhenUsed="1" w:qFormat="1"/>
-    <w:lsdException w:name="heading 6" w:uiPriority="9" w:semiHidden="1" w:unhideWhenUsed="1" w:qFormat="1"/>
-    <w:lsdException w:name="heading 7" w:uiPriority="9" w:semiHidden="1" w:unhideWhenUsed="1" w:qFormat="1"/>
-    <w:lsdException w:name="heading 8" w:uiPriority="9" w:semiHidden="1" w:unhideWhenUsed="1" w:qFormat="1"/>
-    <w:lsdException w:name="heading 9" w:uiPriority="9" w:semiHidden="1" w:unhideWhenUsed="1" w:qFormat="1"/>
+    <w:lsdException w:name="heading 2" w:semiHidden="1" w:uiPriority="9" w:unhideWhenUsed="1" w:qFormat="1"/>
+    <w:lsdException w:name="heading 3" w:semiHidden="1" w:uiPriority="9" w:unhideWhenUsed="1" w:qFormat="1"/>
+    <w:lsdException w:name="heading 4" w:semiHidden="1" w:uiPriority="9" w:unhideWhenUsed="1" w:qFormat="1"/>
+    <w:lsdException w:name="heading 5" w:semiHidden="1" w:uiPriority="9" w:unhideWhenUsed="1" w:qFormat="1"/>
+    <w:lsdException w:name="heading 6" w:semiHidden="1" w:uiPriority="9" w:unhideWhenUsed="1" w:qFormat="1"/>
+    <w:lsdException w:name="heading 7" w:semiHidden="1" w:uiPriority="9" w:unhideWhenUsed="1" w:qFormat="1"/>
+    <w:lsdException w:name="heading 8" w:semiHidden="1" w:uiPriority="9" w:unhideWhenUsed="1" w:qFormat="1"/>
+    <w:lsdException w:name="heading 9" w:semiHidden="1" w:uiPriority="9" w:unhideWhenUsed="1" w:qFormat="1"/>
     <w:lsdException w:name="index 1" w:semiHidden="1" w:unhideWhenUsed="1"/>
     <w:lsdException w:name="index 2" w:semiHidden="1" w:unhideWhenUsed="1"/>
     <w:lsdException w:name="index 3" w:semiHidden="1" w:unhideWhenUsed="1"/>
@@ -2544,22 +2201,22 @@
     <w:lsdException w:name="index 7" w:semiHidden="1" w:unhideWhenUsed="1"/>
     <w:lsdException w:name="index 8" w:semiHidden="1" w:unhideWhenUsed="1"/>
     <w:lsdException w:name="index 9" w:semiHidden="1" w:unhideWhenUsed="1"/>
-    <w:lsdException w:name="toc 1" w:uiPriority="39" w:semiHidden="1" w:unhideWhenUsed="1"/>
-    <w:lsdException w:name="toc 2" w:uiPriority="39" w:semiHidden="1" w:unhideWhenUsed="1"/>
-    <w:lsdException w:name="toc 3" w:uiPriority="39" w:semiHidden="1" w:unhideWhenUsed="1"/>
-    <w:lsdException w:name="toc 4" w:uiPriority="39" w:semiHidden="1" w:unhideWhenUsed="1"/>
-    <w:lsdException w:name="toc 5" w:uiPriority="39" w:semiHidden="1" w:unhideWhenUsed="1"/>
-    <w:lsdException w:name="toc 6" w:uiPriority="39" w:semiHidden="1" w:unhideWhenUsed="1"/>
-    <w:lsdException w:name="toc 7" w:uiPriority="39" w:semiHidden="1" w:unhideWhenUsed="1"/>
-    <w:lsdException w:name="toc 8" w:uiPriority="39" w:semiHidden="1" w:unhideWhenUsed="1"/>
-    <w:lsdException w:name="toc 9" w:uiPriority="39" w:semiHidden="1" w:unhideWhenUsed="1"/>
+    <w:lsdException w:name="toc 1" w:semiHidden="1" w:uiPriority="39" w:unhideWhenUsed="1"/>
+    <w:lsdException w:name="toc 2" w:semiHidden="1" w:uiPriority="39" w:unhideWhenUsed="1"/>
+    <w:lsdException w:name="toc 3" w:semiHidden="1" w:uiPriority="39" w:unhideWhenUsed="1"/>
+    <w:lsdException w:name="toc 4" w:semiHidden="1" w:uiPriority="39" w:unhideWhenUsed="1"/>
+    <w:lsdException w:name="toc 5" w:semiHidden="1" w:uiPriority="39" w:unhideWhenUsed="1"/>
+    <w:lsdException w:name="toc 6" w:semiHidden="1" w:uiPriority="39" w:unhideWhenUsed="1"/>
+    <w:lsdException w:name="toc 7" w:semiHidden="1" w:uiPriority="39" w:unhideWhenUsed="1"/>
+    <w:lsdException w:name="toc 8" w:semiHidden="1" w:uiPriority="39" w:unhideWhenUsed="1"/>
+    <w:lsdException w:name="toc 9" w:semiHidden="1" w:uiPriority="39" w:unhideWhenUsed="1"/>
     <w:lsdException w:name="Normal Indent" w:semiHidden="1" w:unhideWhenUsed="1"/>
     <w:lsdException w:name="footnote text" w:semiHidden="1" w:unhideWhenUsed="1"/>
     <w:lsdException w:name="annotation text" w:semiHidden="1" w:unhideWhenUsed="1"/>
     <w:lsdException w:name="header" w:semiHidden="1" w:unhideWhenUsed="1"/>
     <w:lsdException w:name="footer" w:semiHidden="1" w:unhideWhenUsed="1"/>
     <w:lsdException w:name="index heading" w:semiHidden="1" w:unhideWhenUsed="1"/>
-    <w:lsdException w:name="caption" w:uiPriority="35" w:semiHidden="1" w:unhideWhenUsed="1" w:qFormat="1"/>
+    <w:lsdException w:name="caption" w:semiHidden="1" w:uiPriority="35" w:unhideWhenUsed="1" w:qFormat="1"/>
     <w:lsdException w:name="table of figures" w:semiHidden="1" w:unhideWhenUsed="1"/>
     <w:lsdException w:name="envelope address" w:semiHidden="1" w:unhideWhenUsed="1"/>
     <w:lsdException w:name="envelope return" w:semiHidden="1" w:unhideWhenUsed="1"/>
@@ -2590,7 +2247,7 @@
     <w:lsdException w:name="Title" w:uiPriority="10" w:qFormat="1"/>
     <w:lsdException w:name="Closing" w:semiHidden="1" w:unhideWhenUsed="1"/>
     <w:lsdException w:name="Signature" w:semiHidden="1" w:unhideWhenUsed="1"/>
-    <w:lsdException w:name="Default Paragraph Font" w:uiPriority="1" w:semiHidden="1" w:unhideWhenUsed="1"/>
+    <w:lsdException w:name="Default Paragraph Font" w:semiHidden="1" w:uiPriority="1" w:unhideWhenUsed="1"/>
     <w:lsdException w:name="Body Text" w:semiHidden="1" w:unhideWhenUsed="1"/>
     <w:lsdException w:name="Body Text Indent" w:semiHidden="1" w:unhideWhenUsed="1"/>
     <w:lsdException w:name="List Continue" w:semiHidden="1" w:unhideWhenUsed="1"/>
@@ -2790,8 +2447,8 @@
     <w:lsdException w:name="Subtle Reference" w:uiPriority="31" w:qFormat="1"/>
     <w:lsdException w:name="Intense Reference" w:uiPriority="32" w:qFormat="1"/>
     <w:lsdException w:name="Book Title" w:uiPriority="33" w:qFormat="1"/>
-    <w:lsdException w:name="Bibliography" w:uiPriority="37" w:semiHidden="1" w:unhideWhenUsed="1"/>
-    <w:lsdException w:name="TOC Heading" w:uiPriority="39" w:semiHidden="1" w:unhideWhenUsed="1" w:qFormat="1"/>
+    <w:lsdException w:name="Bibliography" w:semiHidden="1" w:uiPriority="37" w:unhideWhenUsed="1"/>
+    <w:lsdException w:name="TOC Heading" w:semiHidden="1" w:uiPriority="39" w:unhideWhenUsed="1" w:qFormat="1"/>
     <w:lsdException w:name="Plain Table 1" w:uiPriority="41"/>
     <w:lsdException w:name="Plain Table 2" w:uiPriority="42"/>
     <w:lsdException w:name="Plain Table 3" w:uiPriority="43"/>
@@ -2902,75 +2559,86 @@
     <w:lsdException w:name="Unresolved Mention" w:semiHidden="1" w:unhideWhenUsed="1"/>
     <w:lsdException w:name="Smart Link" w:semiHidden="1" w:unhideWhenUsed="1"/>
   </w:latentStyles>
-  <w:style w:type="paragraph" w:styleId="Normal" w:default="1">
+  <w:style w:type="paragraph" w:default="1" w:styleId="Normal">
     <w:name w:val="Normal"/>
     <w:qFormat/>
     <w:pPr>
-      <w:widowControl/>
-      <w:bidi w:val="0"/>
-      <w:spacing w:lineRule="auto" w:line="259" w:before="0" w:after="160"/>
-      <w:jc w:val="left"/>
+      <w:spacing w:after="160" w:line="259" w:lineRule="auto"/>
     </w:pPr>
     <w:rPr>
-      <w:rFonts w:ascii="Calibri" w:hAnsi="Calibri" w:eastAsia="Calibri" w:cs="" w:asciiTheme="minorHAnsi" w:cstheme="minorBidi" w:eastAsiaTheme="minorHAnsi" w:hAnsiTheme="minorHAnsi"/>
-      <w:color w:val="auto"/>
-      <w:kern w:val="0"/>
       <w:sz w:val="22"/>
-      <w:szCs w:val="22"/>
-      <w:lang w:val="pt-PT" w:eastAsia="en-US" w:bidi="ar-SA"/>
     </w:rPr>
   </w:style>
-  <w:style w:type="character" w:styleId="DefaultParagraphFont" w:default="1">
+  <w:style w:type="character" w:default="1" w:styleId="DefaultParagraphFont">
     <w:name w:val="Default Paragraph Font"/>
     <w:uiPriority w:val="1"/>
     <w:semiHidden/>
     <w:unhideWhenUsed/>
-    <w:qFormat/>
-    <w:rPr/>
-  </w:style>
-  <w:style w:type="character" w:styleId="ListLabel1">
+  </w:style>
+  <w:style w:type="table" w:default="1" w:styleId="TableNormal">
+    <w:name w:val="Normal Table"/>
+    <w:uiPriority w:val="99"/>
+    <w:semiHidden/>
+    <w:unhideWhenUsed/>
+    <w:tblPr>
+      <w:tblInd w:w="0" w:type="dxa"/>
+      <w:tblCellMar>
+        <w:top w:w="0" w:type="dxa"/>
+        <w:left w:w="108" w:type="dxa"/>
+        <w:bottom w:w="0" w:type="dxa"/>
+        <w:right w:w="108" w:type="dxa"/>
+      </w:tblCellMar>
+    </w:tblPr>
+  </w:style>
+  <w:style w:type="numbering" w:default="1" w:styleId="NoList">
+    <w:name w:val="No List"/>
+    <w:uiPriority w:val="99"/>
+    <w:semiHidden/>
+    <w:unhideWhenUsed/>
+  </w:style>
+  <w:style w:type="character" w:customStyle="1" w:styleId="ListLabel1">
     <w:name w:val="ListLabel 1"/>
     <w:qFormat/>
     <w:rPr>
       <w:rFonts w:cs="Courier New"/>
     </w:rPr>
   </w:style>
-  <w:style w:type="character" w:styleId="ListLabel2">
+  <w:style w:type="character" w:customStyle="1" w:styleId="ListLabel2">
     <w:name w:val="ListLabel 2"/>
     <w:qFormat/>
     <w:rPr>
       <w:rFonts w:cs="Courier New"/>
     </w:rPr>
   </w:style>
-  <w:style w:type="character" w:styleId="ListLabel3">
+  <w:style w:type="character" w:customStyle="1" w:styleId="ListLabel3">
     <w:name w:val="ListLabel 3"/>
     <w:qFormat/>
     <w:rPr>
       <w:rFonts w:cs="Courier New"/>
     </w:rPr>
   </w:style>
-  <w:style w:type="character" w:styleId="ListLabel4">
+  <w:style w:type="character" w:customStyle="1" w:styleId="ListLabel4">
     <w:name w:val="ListLabel 4"/>
     <w:qFormat/>
     <w:rPr>
       <w:rFonts w:cs="Courier New"/>
     </w:rPr>
   </w:style>
-  <w:style w:type="character" w:styleId="ListLabel5">
+  <w:style w:type="character" w:customStyle="1" w:styleId="ListLabel5">
     <w:name w:val="ListLabel 5"/>
     <w:qFormat/>
     <w:rPr>
       <w:rFonts w:cs="Courier New"/>
     </w:rPr>
   </w:style>
-  <w:style w:type="character" w:styleId="ListLabel6">
+  <w:style w:type="character" w:customStyle="1" w:styleId="ListLabel6">
     <w:name w:val="ListLabel 6"/>
     <w:qFormat/>
     <w:rPr>
       <w:rFonts w:cs="Courier New"/>
     </w:rPr>
   </w:style>
-  <w:style w:type="character" w:styleId="ListLabel7">
+  <w:style w:type="character" w:customStyle="1" w:styleId="ListLabel7">
     <w:name w:val="ListLabel 7"/>
     <w:qFormat/>
     <w:rPr>
@@ -2979,63 +2647,63 @@
       <w:sz w:val="28"/>
     </w:rPr>
   </w:style>
-  <w:style w:type="character" w:styleId="ListLabel8">
+  <w:style w:type="character" w:customStyle="1" w:styleId="ListLabel8">
     <w:name w:val="ListLabel 8"/>
     <w:qFormat/>
     <w:rPr>
       <w:rFonts w:cs="Courier New"/>
     </w:rPr>
   </w:style>
-  <w:style w:type="character" w:styleId="ListLabel9">
+  <w:style w:type="character" w:customStyle="1" w:styleId="ListLabel9">
     <w:name w:val="ListLabel 9"/>
     <w:qFormat/>
     <w:rPr>
       <w:rFonts w:cs="Wingdings"/>
     </w:rPr>
   </w:style>
-  <w:style w:type="character" w:styleId="ListLabel10">
+  <w:style w:type="character" w:customStyle="1" w:styleId="ListLabel10">
     <w:name w:val="ListLabel 10"/>
     <w:qFormat/>
     <w:rPr>
       <w:rFonts w:cs="Symbol"/>
     </w:rPr>
   </w:style>
-  <w:style w:type="character" w:styleId="ListLabel11">
+  <w:style w:type="character" w:customStyle="1" w:styleId="ListLabel11">
     <w:name w:val="ListLabel 11"/>
     <w:qFormat/>
     <w:rPr>
       <w:rFonts w:cs="Courier New"/>
     </w:rPr>
   </w:style>
-  <w:style w:type="character" w:styleId="ListLabel12">
+  <w:style w:type="character" w:customStyle="1" w:styleId="ListLabel12">
     <w:name w:val="ListLabel 12"/>
     <w:qFormat/>
     <w:rPr>
       <w:rFonts w:cs="Wingdings"/>
     </w:rPr>
   </w:style>
-  <w:style w:type="character" w:styleId="ListLabel13">
+  <w:style w:type="character" w:customStyle="1" w:styleId="ListLabel13">
     <w:name w:val="ListLabel 13"/>
     <w:qFormat/>
     <w:rPr>
       <w:rFonts w:cs="Symbol"/>
     </w:rPr>
   </w:style>
-  <w:style w:type="character" w:styleId="ListLabel14">
+  <w:style w:type="character" w:customStyle="1" w:styleId="ListLabel14">
     <w:name w:val="ListLabel 14"/>
     <w:qFormat/>
     <w:rPr>
       <w:rFonts w:cs="Courier New"/>
     </w:rPr>
   </w:style>
-  <w:style w:type="character" w:styleId="ListLabel15">
+  <w:style w:type="character" w:customStyle="1" w:styleId="ListLabel15">
     <w:name w:val="ListLabel 15"/>
     <w:qFormat/>
     <w:rPr>
       <w:rFonts w:cs="Wingdings"/>
     </w:rPr>
   </w:style>
-  <w:style w:type="character" w:styleId="ListLabel16">
+  <w:style w:type="character" w:customStyle="1" w:styleId="ListLabel16">
     <w:name w:val="ListLabel 16"/>
     <w:qFormat/>
     <w:rPr>
@@ -3044,95 +2712,93 @@
       <w:sz w:val="28"/>
     </w:rPr>
   </w:style>
-  <w:style w:type="character" w:styleId="ListLabel17">
+  <w:style w:type="character" w:customStyle="1" w:styleId="ListLabel17">
     <w:name w:val="ListLabel 17"/>
     <w:qFormat/>
     <w:rPr>
       <w:rFonts w:cs="Courier New"/>
     </w:rPr>
   </w:style>
-  <w:style w:type="character" w:styleId="ListLabel18">
+  <w:style w:type="character" w:customStyle="1" w:styleId="ListLabel18">
     <w:name w:val="ListLabel 18"/>
     <w:qFormat/>
     <w:rPr>
       <w:rFonts w:cs="Wingdings"/>
     </w:rPr>
   </w:style>
-  <w:style w:type="character" w:styleId="ListLabel19">
+  <w:style w:type="character" w:customStyle="1" w:styleId="ListLabel19">
     <w:name w:val="ListLabel 19"/>
     <w:qFormat/>
     <w:rPr>
       <w:rFonts w:cs="Symbol"/>
     </w:rPr>
   </w:style>
-  <w:style w:type="character" w:styleId="ListLabel20">
+  <w:style w:type="character" w:customStyle="1" w:styleId="ListLabel20">
     <w:name w:val="ListLabel 20"/>
     <w:qFormat/>
     <w:rPr>
       <w:rFonts w:cs="Courier New"/>
     </w:rPr>
   </w:style>
-  <w:style w:type="character" w:styleId="ListLabel21">
+  <w:style w:type="character" w:customStyle="1" w:styleId="ListLabel21">
     <w:name w:val="ListLabel 21"/>
     <w:qFormat/>
     <w:rPr>
       <w:rFonts w:cs="Wingdings"/>
     </w:rPr>
   </w:style>
-  <w:style w:type="character" w:styleId="ListLabel22">
+  <w:style w:type="character" w:customStyle="1" w:styleId="ListLabel22">
     <w:name w:val="ListLabel 22"/>
     <w:qFormat/>
     <w:rPr>
       <w:rFonts w:cs="Symbol"/>
     </w:rPr>
   </w:style>
-  <w:style w:type="character" w:styleId="ListLabel23">
+  <w:style w:type="character" w:customStyle="1" w:styleId="ListLabel23">
     <w:name w:val="ListLabel 23"/>
     <w:qFormat/>
     <w:rPr>
       <w:rFonts w:cs="Courier New"/>
     </w:rPr>
   </w:style>
-  <w:style w:type="character" w:styleId="ListLabel24">
+  <w:style w:type="character" w:customStyle="1" w:styleId="ListLabel24">
     <w:name w:val="ListLabel 24"/>
     <w:qFormat/>
     <w:rPr>
       <w:rFonts w:cs="Wingdings"/>
     </w:rPr>
   </w:style>
-  <w:style w:type="paragraph" w:styleId="Heading">
+  <w:style w:type="paragraph" w:customStyle="1" w:styleId="Heading">
     <w:name w:val="Heading"/>
     <w:basedOn w:val="Normal"/>
-    <w:next w:val="TextBody"/>
+    <w:next w:val="BodyText"/>
     <w:qFormat/>
     <w:pPr>
-      <w:keepNext w:val="true"/>
+      <w:keepNext/>
       <w:spacing w:before="240" w:after="120"/>
     </w:pPr>
     <w:rPr>
-      <w:rFonts w:ascii="Liberation Sans" w:hAnsi="Liberation Sans" w:eastAsia="Noto Sans CJK SC Regular" w:cs="Lohit Devanagari"/>
+      <w:rFonts w:ascii="Liberation Sans" w:eastAsia="Noto Sans CJK SC Regular" w:hAnsi="Liberation Sans" w:cs="Lohit Devanagari"/>
       <w:sz w:val="28"/>
       <w:szCs w:val="28"/>
     </w:rPr>
   </w:style>
-  <w:style w:type="paragraph" w:styleId="TextBody">
+  <w:style w:type="paragraph" w:styleId="BodyText">
     <w:name w:val="Body Text"/>
     <w:basedOn w:val="Normal"/>
     <w:pPr>
-      <w:spacing w:lineRule="auto" w:line="276" w:before="0" w:after="140"/>
+      <w:spacing w:after="140" w:line="276" w:lineRule="auto"/>
     </w:pPr>
-    <w:rPr/>
   </w:style>
   <w:style w:type="paragraph" w:styleId="List">
     <w:name w:val="List"/>
-    <w:basedOn w:val="TextBody"/>
-    <w:pPr/>
+    <w:basedOn w:val="BodyText"/>
     <w:rPr>
       <w:rFonts w:cs="Lohit Devanagari"/>
     </w:rPr>
   </w:style>
   <w:style w:type="paragraph" w:styleId="Caption">
-    <w:name w:val="Caption"/>
+    <w:name w:val="caption"/>
     <w:basedOn w:val="Normal"/>
     <w:qFormat/>
     <w:pPr>
@@ -3147,7 +2813,7 @@
       <w:szCs w:val="24"/>
     </w:rPr>
   </w:style>
-  <w:style w:type="paragraph" w:styleId="Index">
+  <w:style w:type="paragraph" w:customStyle="1" w:styleId="Index">
     <w:name w:val="Index"/>
     <w:basedOn w:val="Normal"/>
     <w:qFormat/>
@@ -3163,35 +2829,11 @@
     <w:basedOn w:val="Normal"/>
     <w:uiPriority w:val="34"/>
     <w:qFormat/>
-    <w:rsid w:val="00f12845"/>
+    <w:rsid w:val="00F12845"/>
     <w:pPr>
-      <w:spacing w:before="0" w:after="160"/>
-      <w:ind w:left="720" w:hanging="0"/>
+      <w:ind w:left="720"/>
       <w:contextualSpacing/>
     </w:pPr>
-    <w:rPr/>
-  </w:style>
-  <w:style w:type="numbering" w:styleId="NoList" w:default="1">
-    <w:name w:val="No List"/>
-    <w:uiPriority w:val="99"/>
-    <w:semiHidden/>
-    <w:unhideWhenUsed/>
-    <w:qFormat/>
-  </w:style>
-  <w:style w:type="table" w:default="1" w:styleId="Tabelanormal">
-    <w:name w:val="Normal Table"/>
-    <w:uiPriority w:val="99"/>
-    <w:semiHidden/>
-    <w:unhideWhenUsed/>
-    <w:tblPr>
-      <w:tblInd w:w="0" w:type="dxa"/>
-      <w:tblCellMar>
-        <w:top w:w="0" w:type="dxa"/>
-        <w:left w:w="108" w:type="dxa"/>
-        <w:bottom w:w="0" w:type="dxa"/>
-        <w:right w:w="108" w:type="dxa"/>
-      </w:tblCellMar>
-    </w:tblPr>
   </w:style>
 </w:styles>
 </file>

</xml_diff>